<commit_message>
Solve something, update something etc
</commit_message>
<xml_diff>
--- a/4_css-flex/css_flex_adaptive/todo.docx
+++ b/4_css-flex/css_flex_adaptive/todo.docx
@@ -13,16 +13,31 @@
           <w:lang w:val="ru-RU"/>
         </w:rPr>
       </w:pPr>
-      <w:hyperlink r:id="rId6" w:history="1">
-        <w:r>
-          <w:rPr>
-            <w:rStyle w:val="a7"/>
-            <w:rFonts w:ascii="Segoe UI" w:hAnsi="Segoe UI" w:cs="Segoe UI"/>
-            <w:lang w:val="ru-RU"/>
-          </w:rPr>
-          <w:t>https://ru.hexlet.io/challenges/css_flex_adaptive</w:t>
-        </w:r>
-      </w:hyperlink>
+      <w:r>
+        <w:fldChar w:fldCharType="begin"/>
+      </w:r>
+      <w:r>
+        <w:instrText xml:space="preserve"> HYPERLINK "https://ru.hexlet.io/challenges/css_flex_adaptive" </w:instrText>
+      </w:r>
+      <w:r>
+        <w:fldChar w:fldCharType="separate"/>
+      </w:r>
+      <w:r>
+        <w:rPr>
+          <w:rStyle w:val="a7"/>
+          <w:rFonts w:ascii="Segoe UI" w:hAnsi="Segoe UI" w:cs="Segoe UI"/>
+          <w:lang w:val="ru-RU"/>
+        </w:rPr>
+        <w:t>https://ru.hexlet.io/challenges/css_flex_adaptive</w:t>
+      </w:r>
+      <w:r>
+        <w:rPr>
+          <w:rStyle w:val="a7"/>
+          <w:rFonts w:ascii="Segoe UI" w:hAnsi="Segoe UI" w:cs="Segoe UI"/>
+          <w:lang w:val="ru-RU"/>
+        </w:rPr>
+        <w:fldChar w:fldCharType="end"/>
+      </w:r>
     </w:p>
     <w:p>
       <w:pPr>
@@ -35,8 +50,6 @@
           <w:lang w:val="en-US"/>
         </w:rPr>
       </w:pPr>
-      <w:bookmarkStart w:id="0" w:name="_GoBack"/>
-      <w:bookmarkEnd w:id="0"/>
     </w:p>
     <w:p>
       <w:pPr>
@@ -120,7 +133,7 @@
                     </pic:cNvPicPr>
                   </pic:nvPicPr>
                   <pic:blipFill>
-                    <a:blip r:embed="rId7">
+                    <a:blip r:embed="rId6">
                       <a:extLst>
                         <a:ext uri="{28A0092B-C50C-407E-A947-70E740481C1C}">
                           <a14:useLocalDpi xmlns:a14="http://schemas.microsoft.com/office/drawing/2010/main" val="0"/>
@@ -279,7 +292,7 @@
                     </pic:cNvPicPr>
                   </pic:nvPicPr>
                   <pic:blipFill>
-                    <a:blip r:embed="rId8">
+                    <a:blip r:embed="rId7">
                       <a:extLst>
                         <a:ext uri="{28A0092B-C50C-407E-A947-70E740481C1C}">
                           <a14:useLocalDpi xmlns:a14="http://schemas.microsoft.com/office/drawing/2010/main" val="0"/>
@@ -594,7 +607,2349 @@
         <w:t>Перед началом задания обязательно посмотрите на поведение блоков.</w:t>
       </w:r>
     </w:p>
-    <w:p/>
+    <w:p>
+      <w:pPr>
+        <w:pBdr>
+          <w:bottom w:val="single" w:sz="6" w:space="1" w:color="auto"/>
+        </w:pBdr>
+        <w:rPr>
+          <w:lang w:val="ru-RU"/>
+        </w:rPr>
+      </w:pPr>
+    </w:p>
+    <w:p>
+      <w:pPr>
+        <w:rPr>
+          <w:lang w:val="ru-RU"/>
+        </w:rPr>
+      </w:pPr>
+    </w:p>
+    <w:p>
+      <w:pPr>
+        <w:rPr>
+          <w:b/>
+          <w:sz w:val="28"/>
+          <w:szCs w:val="28"/>
+          <w:u w:val="single"/>
+          <w:lang w:val="ru-RU"/>
+        </w:rPr>
+      </w:pPr>
+      <w:r>
+        <w:rPr>
+          <w:b/>
+          <w:sz w:val="28"/>
+          <w:szCs w:val="28"/>
+          <w:u w:val="single"/>
+          <w:lang w:val="ru-RU"/>
+        </w:rPr>
+        <w:t>Решение</w:t>
+      </w:r>
+      <w:r>
+        <w:rPr>
+          <w:b/>
+          <w:sz w:val="28"/>
+          <w:szCs w:val="28"/>
+          <w:u w:val="single"/>
+          <w:lang w:val="ru-RU"/>
+        </w:rPr>
+        <w:t>:</w:t>
+      </w:r>
+    </w:p>
+    <w:p>
+      <w:pPr>
+        <w:rPr>
+          <w:sz w:val="28"/>
+          <w:szCs w:val="28"/>
+          <w:lang w:val="ru-RU"/>
+        </w:rPr>
+      </w:pPr>
+      <w:r>
+        <w:rPr>
+          <w:sz w:val="28"/>
+          <w:szCs w:val="28"/>
+          <w:lang w:val="ru-RU"/>
+        </w:rPr>
+        <w:t xml:space="preserve">Сделал с помощью </w:t>
+      </w:r>
+      <w:proofErr w:type="spellStart"/>
+      <w:r>
+        <w:rPr>
+          <w:sz w:val="28"/>
+          <w:szCs w:val="28"/>
+          <w:lang w:val="ru-RU"/>
+        </w:rPr>
+        <w:t>медиазапроса</w:t>
+      </w:r>
+      <w:proofErr w:type="spellEnd"/>
+      <w:r>
+        <w:rPr>
+          <w:sz w:val="28"/>
+          <w:szCs w:val="28"/>
+          <w:lang w:val="ru-RU"/>
+        </w:rPr>
+        <w:t>, к-й добавил, ничего не меняя в исходном коде:</w:t>
+      </w:r>
+    </w:p>
+    <w:p>
+      <w:pPr>
+        <w:shd w:val="clear" w:color="auto" w:fill="1E1E1E"/>
+        <w:spacing w:after="0" w:line="285" w:lineRule="atLeast"/>
+        <w:rPr>
+          <w:rFonts w:ascii="Consolas" w:eastAsia="Times New Roman" w:hAnsi="Consolas" w:cs="Times New Roman"/>
+          <w:color w:val="D4D4D4"/>
+          <w:sz w:val="21"/>
+          <w:szCs w:val="21"/>
+        </w:rPr>
+      </w:pPr>
+      <w:r>
+        <w:rPr>
+          <w:rFonts w:ascii="Consolas" w:eastAsia="Times New Roman" w:hAnsi="Consolas" w:cs="Times New Roman"/>
+          <w:color w:val="C586C0"/>
+          <w:sz w:val="21"/>
+          <w:szCs w:val="21"/>
+        </w:rPr>
+        <w:t>@media</w:t>
+      </w:r>
+      <w:r>
+        <w:rPr>
+          <w:rFonts w:ascii="Consolas" w:eastAsia="Times New Roman" w:hAnsi="Consolas" w:cs="Times New Roman"/>
+          <w:color w:val="D4D4D4"/>
+          <w:sz w:val="21"/>
+          <w:szCs w:val="21"/>
+        </w:rPr>
+        <w:t> (</w:t>
+      </w:r>
+      <w:r>
+        <w:rPr>
+          <w:rFonts w:ascii="Consolas" w:eastAsia="Times New Roman" w:hAnsi="Consolas" w:cs="Times New Roman"/>
+          <w:color w:val="9CDCFE"/>
+          <w:sz w:val="21"/>
+          <w:szCs w:val="21"/>
+        </w:rPr>
+        <w:t>min-width</w:t>
+      </w:r>
+      <w:r>
+        <w:rPr>
+          <w:rFonts w:ascii="Consolas" w:eastAsia="Times New Roman" w:hAnsi="Consolas" w:cs="Times New Roman"/>
+          <w:color w:val="D4D4D4"/>
+          <w:sz w:val="21"/>
+          <w:szCs w:val="21"/>
+        </w:rPr>
+        <w:t>: </w:t>
+      </w:r>
+      <w:r>
+        <w:rPr>
+          <w:rFonts w:ascii="Consolas" w:eastAsia="Times New Roman" w:hAnsi="Consolas" w:cs="Times New Roman"/>
+          <w:color w:val="B5CEA8"/>
+          <w:sz w:val="21"/>
+          <w:szCs w:val="21"/>
+        </w:rPr>
+        <w:t>1040px</w:t>
+      </w:r>
+      <w:r>
+        <w:rPr>
+          <w:rFonts w:ascii="Consolas" w:eastAsia="Times New Roman" w:hAnsi="Consolas" w:cs="Times New Roman"/>
+          <w:color w:val="D4D4D4"/>
+          <w:sz w:val="21"/>
+          <w:szCs w:val="21"/>
+        </w:rPr>
+        <w:t>) {</w:t>
+      </w:r>
+    </w:p>
+    <w:p>
+      <w:pPr>
+        <w:shd w:val="clear" w:color="auto" w:fill="1E1E1E"/>
+        <w:spacing w:after="0" w:line="285" w:lineRule="atLeast"/>
+        <w:rPr>
+          <w:rFonts w:ascii="Consolas" w:eastAsia="Times New Roman" w:hAnsi="Consolas" w:cs="Times New Roman"/>
+          <w:color w:val="D4D4D4"/>
+          <w:sz w:val="21"/>
+          <w:szCs w:val="21"/>
+        </w:rPr>
+      </w:pPr>
+      <w:r>
+        <w:rPr>
+          <w:rFonts w:ascii="Consolas" w:eastAsia="Times New Roman" w:hAnsi="Consolas" w:cs="Times New Roman"/>
+          <w:color w:val="D4D4D4"/>
+          <w:sz w:val="21"/>
+          <w:szCs w:val="21"/>
+        </w:rPr>
+        <w:t>    </w:t>
+      </w:r>
+      <w:r>
+        <w:rPr>
+          <w:rFonts w:ascii="Consolas" w:eastAsia="Times New Roman" w:hAnsi="Consolas" w:cs="Times New Roman"/>
+          <w:color w:val="D7BA7D"/>
+          <w:sz w:val="21"/>
+          <w:szCs w:val="21"/>
+        </w:rPr>
+        <w:t>.flexible-aside</w:t>
+      </w:r>
+      <w:r>
+        <w:rPr>
+          <w:rFonts w:ascii="Consolas" w:eastAsia="Times New Roman" w:hAnsi="Consolas" w:cs="Times New Roman"/>
+          <w:color w:val="D4D4D4"/>
+          <w:sz w:val="21"/>
+          <w:szCs w:val="21"/>
+        </w:rPr>
+        <w:t> {</w:t>
+      </w:r>
+    </w:p>
+    <w:p>
+      <w:pPr>
+        <w:shd w:val="clear" w:color="auto" w:fill="1E1E1E"/>
+        <w:spacing w:after="0" w:line="285" w:lineRule="atLeast"/>
+        <w:rPr>
+          <w:rFonts w:ascii="Consolas" w:eastAsia="Times New Roman" w:hAnsi="Consolas" w:cs="Times New Roman"/>
+          <w:color w:val="D4D4D4"/>
+          <w:sz w:val="21"/>
+          <w:szCs w:val="21"/>
+          <w:lang w:val="ru-RU"/>
+        </w:rPr>
+      </w:pPr>
+      <w:r>
+        <w:rPr>
+          <w:rFonts w:ascii="Consolas" w:eastAsia="Times New Roman" w:hAnsi="Consolas" w:cs="Times New Roman"/>
+          <w:color w:val="9CDCFE"/>
+          <w:sz w:val="21"/>
+          <w:szCs w:val="21"/>
+          <w:lang w:val="uk-UA"/>
+        </w:rPr>
+        <w:t xml:space="preserve">        </w:t>
+      </w:r>
+      <w:r>
+        <w:rPr>
+          <w:rFonts w:ascii="Consolas" w:eastAsia="Times New Roman" w:hAnsi="Consolas" w:cs="Times New Roman"/>
+          <w:color w:val="9CDCFE"/>
+          <w:sz w:val="21"/>
+          <w:szCs w:val="21"/>
+        </w:rPr>
+        <w:t>flex-basis</w:t>
+      </w:r>
+      <w:r>
+        <w:rPr>
+          <w:rFonts w:ascii="Consolas" w:eastAsia="Times New Roman" w:hAnsi="Consolas" w:cs="Times New Roman"/>
+          <w:color w:val="D4D4D4"/>
+          <w:sz w:val="21"/>
+          <w:szCs w:val="21"/>
+        </w:rPr>
+        <w:t>: </w:t>
+      </w:r>
+      <w:r>
+        <w:rPr>
+          <w:rFonts w:ascii="Consolas" w:eastAsia="Times New Roman" w:hAnsi="Consolas" w:cs="Times New Roman"/>
+          <w:color w:val="B5CEA8"/>
+          <w:sz w:val="21"/>
+          <w:szCs w:val="21"/>
+        </w:rPr>
+        <w:t>300px</w:t>
+      </w:r>
+      <w:r>
+        <w:rPr>
+          <w:rFonts w:ascii="Consolas" w:eastAsia="Times New Roman" w:hAnsi="Consolas" w:cs="Times New Roman"/>
+          <w:color w:val="D4D4D4"/>
+          <w:sz w:val="21"/>
+          <w:szCs w:val="21"/>
+        </w:rPr>
+        <w:t>;</w:t>
+      </w:r>
+      <w:r>
+        <w:rPr>
+          <w:rFonts w:ascii="Consolas" w:eastAsia="Times New Roman" w:hAnsi="Consolas" w:cs="Times New Roman"/>
+          <w:color w:val="D4D4D4"/>
+          <w:sz w:val="21"/>
+          <w:szCs w:val="21"/>
+          <w:lang w:val="ru-RU"/>
+        </w:rPr>
+        <w:t xml:space="preserve"> /* </w:t>
+      </w:r>
+      <w:r>
+        <w:rPr>
+          <w:rFonts w:ascii="Consolas" w:eastAsia="Times New Roman" w:hAnsi="Consolas" w:cs="Times New Roman"/>
+          <w:color w:val="D4D4D4"/>
+          <w:sz w:val="21"/>
+          <w:szCs w:val="21"/>
+          <w:lang w:val="ru-RU"/>
+        </w:rPr>
+        <w:t xml:space="preserve">наверное, можно просто </w:t>
+      </w:r>
+      <w:r>
+        <w:rPr>
+          <w:rFonts w:ascii="Consolas" w:eastAsia="Times New Roman" w:hAnsi="Consolas" w:cs="Times New Roman"/>
+          <w:color w:val="9CDCFE"/>
+          <w:sz w:val="21"/>
+          <w:szCs w:val="21"/>
+        </w:rPr>
+        <w:t>flex</w:t>
+      </w:r>
+      <w:r>
+        <w:rPr>
+          <w:rFonts w:ascii="Consolas" w:eastAsia="Times New Roman" w:hAnsi="Consolas" w:cs="Times New Roman"/>
+          <w:color w:val="9CDCFE"/>
+          <w:sz w:val="21"/>
+          <w:szCs w:val="21"/>
+          <w:lang w:val="en-US"/>
+        </w:rPr>
+        <w:t>width</w:t>
+      </w:r>
+      <w:r>
+        <w:rPr>
+          <w:rFonts w:ascii="Consolas" w:eastAsia="Times New Roman" w:hAnsi="Consolas" w:cs="Times New Roman"/>
+          <w:color w:val="D4D4D4"/>
+          <w:sz w:val="21"/>
+          <w:szCs w:val="21"/>
+        </w:rPr>
+        <w:t>: </w:t>
+      </w:r>
+      <w:r>
+        <w:rPr>
+          <w:rFonts w:ascii="Consolas" w:eastAsia="Times New Roman" w:hAnsi="Consolas" w:cs="Times New Roman"/>
+          <w:color w:val="B5CEA8"/>
+          <w:sz w:val="21"/>
+          <w:szCs w:val="21"/>
+        </w:rPr>
+        <w:t>300px</w:t>
+      </w:r>
+      <w:r>
+        <w:rPr>
+          <w:rFonts w:ascii="Consolas" w:eastAsia="Times New Roman" w:hAnsi="Consolas" w:cs="Times New Roman"/>
+          <w:color w:val="D4D4D4"/>
+          <w:sz w:val="21"/>
+          <w:szCs w:val="21"/>
+        </w:rPr>
+        <w:t>;</w:t>
+      </w:r>
+      <w:r>
+        <w:rPr>
+          <w:rFonts w:ascii="Consolas" w:eastAsia="Times New Roman" w:hAnsi="Consolas" w:cs="Times New Roman"/>
+          <w:color w:val="D4D4D4"/>
+          <w:sz w:val="21"/>
+          <w:szCs w:val="21"/>
+          <w:lang w:val="ru-RU"/>
+        </w:rPr>
+        <w:t xml:space="preserve"> */</w:t>
+      </w:r>
+    </w:p>
+    <w:p>
+      <w:pPr>
+        <w:shd w:val="clear" w:color="auto" w:fill="1E1E1E"/>
+        <w:spacing w:after="0" w:line="285" w:lineRule="atLeast"/>
+        <w:rPr>
+          <w:rFonts w:ascii="Consolas" w:eastAsia="Times New Roman" w:hAnsi="Consolas" w:cs="Times New Roman"/>
+          <w:color w:val="B5CEA8"/>
+          <w:sz w:val="21"/>
+          <w:szCs w:val="21"/>
+          <w:lang w:val="ru-RU"/>
+        </w:rPr>
+      </w:pPr>
+      <w:r>
+        <w:rPr>
+          <w:rFonts w:ascii="Consolas" w:eastAsia="Times New Roman" w:hAnsi="Consolas" w:cs="Times New Roman"/>
+          <w:color w:val="D4D4D4"/>
+          <w:sz w:val="21"/>
+          <w:szCs w:val="21"/>
+          <w:lang w:val="ru-RU"/>
+        </w:rPr>
+        <w:t xml:space="preserve">    </w:t>
+      </w:r>
+      <w:r>
+        <w:rPr>
+          <w:rFonts w:ascii="Consolas" w:eastAsia="Times New Roman" w:hAnsi="Consolas" w:cs="Times New Roman"/>
+          <w:color w:val="D4D4D4"/>
+          <w:sz w:val="21"/>
+          <w:szCs w:val="21"/>
+          <w:lang w:val="ru-RU"/>
+        </w:rPr>
+        <w:t xml:space="preserve">/* </w:t>
+      </w:r>
+      <w:r>
+        <w:rPr>
+          <w:rFonts w:ascii="Consolas" w:eastAsia="Times New Roman" w:hAnsi="Consolas" w:cs="Times New Roman"/>
+          <w:color w:val="D4D4D4"/>
+          <w:sz w:val="21"/>
+          <w:szCs w:val="21"/>
+          <w:lang w:val="ru-RU"/>
+        </w:rPr>
+        <w:t>Принципиально отсутствие</w:t>
+      </w:r>
+      <w:r>
+        <w:rPr>
+          <w:rFonts w:ascii="Consolas" w:eastAsia="Times New Roman" w:hAnsi="Consolas" w:cs="Times New Roman"/>
+          <w:color w:val="D4D4D4"/>
+          <w:sz w:val="21"/>
+          <w:szCs w:val="21"/>
+        </w:rPr>
+        <w:t> </w:t>
+      </w:r>
+      <w:r>
+        <w:rPr>
+          <w:rFonts w:ascii="Consolas" w:eastAsia="Times New Roman" w:hAnsi="Consolas" w:cs="Times New Roman"/>
+          <w:color w:val="9CDCFE"/>
+          <w:sz w:val="21"/>
+          <w:szCs w:val="21"/>
+        </w:rPr>
+        <w:t>flex-grow</w:t>
+      </w:r>
+      <w:r>
+        <w:rPr>
+          <w:rFonts w:ascii="Consolas" w:eastAsia="Times New Roman" w:hAnsi="Consolas" w:cs="Times New Roman"/>
+          <w:color w:val="D4D4D4"/>
+          <w:sz w:val="21"/>
+          <w:szCs w:val="21"/>
+        </w:rPr>
+        <w:t>: </w:t>
+      </w:r>
+      <w:proofErr w:type="gramStart"/>
+      <w:r>
+        <w:rPr>
+          <w:rFonts w:ascii="Consolas" w:eastAsia="Times New Roman" w:hAnsi="Consolas" w:cs="Times New Roman"/>
+          <w:color w:val="B5CEA8"/>
+          <w:sz w:val="21"/>
+          <w:szCs w:val="21"/>
+        </w:rPr>
+        <w:t>1</w:t>
+      </w:r>
+      <w:proofErr w:type="gramEnd"/>
+      <w:r>
+        <w:rPr>
+          <w:rFonts w:ascii="Consolas" w:eastAsia="Times New Roman" w:hAnsi="Consolas" w:cs="Times New Roman"/>
+          <w:color w:val="D4D4D4"/>
+          <w:sz w:val="21"/>
+          <w:szCs w:val="21"/>
+          <w:lang w:val="ru-RU"/>
+        </w:rPr>
+        <w:t xml:space="preserve"> т.е. </w:t>
+      </w:r>
+      <w:r>
+        <w:rPr>
+          <w:rFonts w:ascii="Consolas" w:eastAsia="Times New Roman" w:hAnsi="Consolas" w:cs="Times New Roman"/>
+          <w:color w:val="9CDCFE"/>
+          <w:sz w:val="21"/>
+          <w:szCs w:val="21"/>
+        </w:rPr>
+        <w:t>flex-grow</w:t>
+      </w:r>
+      <w:r>
+        <w:rPr>
+          <w:rFonts w:ascii="Consolas" w:eastAsia="Times New Roman" w:hAnsi="Consolas" w:cs="Times New Roman"/>
+          <w:color w:val="D4D4D4"/>
+          <w:sz w:val="21"/>
+          <w:szCs w:val="21"/>
+        </w:rPr>
+        <w:t>: </w:t>
+      </w:r>
+      <w:r>
+        <w:rPr>
+          <w:rFonts w:ascii="Consolas" w:eastAsia="Times New Roman" w:hAnsi="Consolas" w:cs="Times New Roman"/>
+          <w:color w:val="B5CEA8"/>
+          <w:sz w:val="21"/>
+          <w:szCs w:val="21"/>
+          <w:lang w:val="ru-RU"/>
+        </w:rPr>
+        <w:t xml:space="preserve">0 (по умолчанию) </w:t>
+      </w:r>
+      <w:r>
+        <w:rPr>
+          <w:rFonts w:ascii="Consolas" w:eastAsia="Times New Roman" w:hAnsi="Consolas" w:cs="Times New Roman"/>
+          <w:color w:val="D4D4D4"/>
+          <w:sz w:val="21"/>
+          <w:szCs w:val="21"/>
+          <w:lang w:val="ru-RU"/>
+        </w:rPr>
+        <w:t>– т.е.</w:t>
+      </w:r>
+    </w:p>
+    <w:p>
+      <w:pPr>
+        <w:shd w:val="clear" w:color="auto" w:fill="1E1E1E"/>
+        <w:spacing w:after="0" w:line="285" w:lineRule="atLeast"/>
+        <w:rPr>
+          <w:rFonts w:ascii="Consolas" w:eastAsia="Times New Roman" w:hAnsi="Consolas" w:cs="Times New Roman"/>
+          <w:color w:val="D4D4D4"/>
+          <w:sz w:val="21"/>
+          <w:szCs w:val="21"/>
+          <w:lang w:val="ru-RU"/>
+        </w:rPr>
+      </w:pPr>
+      <w:r>
+        <w:rPr>
+          <w:rFonts w:ascii="Consolas" w:eastAsia="Times New Roman" w:hAnsi="Consolas" w:cs="Times New Roman"/>
+          <w:color w:val="B5CEA8"/>
+          <w:sz w:val="21"/>
+          <w:szCs w:val="21"/>
+          <w:lang w:val="ru-RU"/>
+        </w:rPr>
+        <w:t xml:space="preserve">     </w:t>
+      </w:r>
+      <w:r>
+        <w:rPr>
+          <w:rFonts w:ascii="Consolas" w:eastAsia="Times New Roman" w:hAnsi="Consolas" w:cs="Times New Roman"/>
+          <w:color w:val="D7BA7D"/>
+          <w:sz w:val="21"/>
+          <w:szCs w:val="21"/>
+        </w:rPr>
+        <w:t>.flexible-aside</w:t>
+      </w:r>
+      <w:r>
+        <w:rPr>
+          <w:rFonts w:ascii="Consolas" w:eastAsia="Times New Roman" w:hAnsi="Consolas" w:cs="Times New Roman"/>
+          <w:color w:val="D7BA7D"/>
+          <w:sz w:val="21"/>
+          <w:szCs w:val="21"/>
+          <w:lang w:val="ru-RU"/>
+        </w:rPr>
+        <w:t xml:space="preserve"> </w:t>
+      </w:r>
+      <w:r>
+        <w:rPr>
+          <w:rFonts w:ascii="Consolas" w:eastAsia="Times New Roman" w:hAnsi="Consolas" w:cs="Times New Roman"/>
+          <w:color w:val="D4D4D4"/>
+          <w:sz w:val="21"/>
+          <w:szCs w:val="21"/>
+          <w:lang w:val="ru-RU"/>
+        </w:rPr>
+        <w:t>в дальнейшем не растягивается */</w:t>
+      </w:r>
+    </w:p>
+    <w:p>
+      <w:pPr>
+        <w:shd w:val="clear" w:color="auto" w:fill="1E1E1E"/>
+        <w:spacing w:after="0" w:line="285" w:lineRule="atLeast"/>
+        <w:rPr>
+          <w:rFonts w:ascii="Consolas" w:eastAsia="Times New Roman" w:hAnsi="Consolas" w:cs="Times New Roman"/>
+          <w:color w:val="D4D4D4"/>
+          <w:sz w:val="21"/>
+          <w:szCs w:val="21"/>
+          <w:lang w:val="en-US"/>
+        </w:rPr>
+      </w:pPr>
+      <w:r>
+        <w:rPr>
+          <w:rFonts w:ascii="Consolas" w:eastAsia="Times New Roman" w:hAnsi="Consolas" w:cs="Times New Roman"/>
+          <w:color w:val="D4D4D4"/>
+          <w:sz w:val="21"/>
+          <w:szCs w:val="21"/>
+        </w:rPr>
+        <w:t>    }</w:t>
+      </w:r>
+    </w:p>
+    <w:p>
+      <w:pPr>
+        <w:shd w:val="clear" w:color="auto" w:fill="1E1E1E"/>
+        <w:spacing w:after="0" w:line="285" w:lineRule="atLeast"/>
+        <w:rPr>
+          <w:rFonts w:ascii="Consolas" w:eastAsia="Times New Roman" w:hAnsi="Consolas" w:cs="Times New Roman"/>
+          <w:color w:val="D4D4D4"/>
+          <w:sz w:val="21"/>
+          <w:szCs w:val="21"/>
+          <w:lang w:val="en-US"/>
+        </w:rPr>
+      </w:pPr>
+    </w:p>
+    <w:p>
+      <w:pPr>
+        <w:shd w:val="clear" w:color="auto" w:fill="1E1E1E"/>
+        <w:spacing w:after="0" w:line="285" w:lineRule="atLeast"/>
+        <w:rPr>
+          <w:rFonts w:ascii="Consolas" w:eastAsia="Times New Roman" w:hAnsi="Consolas" w:cs="Times New Roman"/>
+          <w:color w:val="D4D4D4"/>
+          <w:sz w:val="21"/>
+          <w:szCs w:val="21"/>
+        </w:rPr>
+      </w:pPr>
+      <w:r>
+        <w:rPr>
+          <w:rFonts w:ascii="Consolas" w:eastAsia="Times New Roman" w:hAnsi="Consolas" w:cs="Times New Roman"/>
+          <w:color w:val="D4D4D4"/>
+          <w:sz w:val="21"/>
+          <w:szCs w:val="21"/>
+        </w:rPr>
+        <w:t>    </w:t>
+      </w:r>
+      <w:r>
+        <w:rPr>
+          <w:rFonts w:ascii="Consolas" w:eastAsia="Times New Roman" w:hAnsi="Consolas" w:cs="Times New Roman"/>
+          <w:color w:val="D7BA7D"/>
+          <w:sz w:val="21"/>
+          <w:szCs w:val="21"/>
+        </w:rPr>
+        <w:t>.main</w:t>
+      </w:r>
+      <w:r>
+        <w:rPr>
+          <w:rFonts w:ascii="Consolas" w:eastAsia="Times New Roman" w:hAnsi="Consolas" w:cs="Times New Roman"/>
+          <w:color w:val="D4D4D4"/>
+          <w:sz w:val="21"/>
+          <w:szCs w:val="21"/>
+        </w:rPr>
+        <w:t> {</w:t>
+      </w:r>
+    </w:p>
+    <w:p>
+      <w:pPr>
+        <w:shd w:val="clear" w:color="auto" w:fill="1E1E1E"/>
+        <w:spacing w:after="0" w:line="285" w:lineRule="atLeast"/>
+        <w:rPr>
+          <w:rFonts w:ascii="Consolas" w:eastAsia="Times New Roman" w:hAnsi="Consolas" w:cs="Times New Roman"/>
+          <w:color w:val="D4D4D4"/>
+          <w:sz w:val="21"/>
+          <w:szCs w:val="21"/>
+        </w:rPr>
+      </w:pPr>
+      <w:r>
+        <w:rPr>
+          <w:rFonts w:ascii="Consolas" w:eastAsia="Times New Roman" w:hAnsi="Consolas" w:cs="Times New Roman"/>
+          <w:color w:val="D4D4D4"/>
+          <w:sz w:val="21"/>
+          <w:szCs w:val="21"/>
+        </w:rPr>
+        <w:t>        </w:t>
+      </w:r>
+      <w:r>
+        <w:rPr>
+          <w:rFonts w:ascii="Consolas" w:eastAsia="Times New Roman" w:hAnsi="Consolas" w:cs="Times New Roman"/>
+          <w:color w:val="9CDCFE"/>
+          <w:sz w:val="21"/>
+          <w:szCs w:val="21"/>
+        </w:rPr>
+        <w:t>flex-basis</w:t>
+      </w:r>
+      <w:r>
+        <w:rPr>
+          <w:rFonts w:ascii="Consolas" w:eastAsia="Times New Roman" w:hAnsi="Consolas" w:cs="Times New Roman"/>
+          <w:color w:val="D4D4D4"/>
+          <w:sz w:val="21"/>
+          <w:szCs w:val="21"/>
+        </w:rPr>
+        <w:t>: </w:t>
+      </w:r>
+      <w:r>
+        <w:rPr>
+          <w:rFonts w:ascii="Consolas" w:eastAsia="Times New Roman" w:hAnsi="Consolas" w:cs="Times New Roman"/>
+          <w:color w:val="B5CEA8"/>
+          <w:sz w:val="21"/>
+          <w:szCs w:val="21"/>
+        </w:rPr>
+        <w:t>700px</w:t>
+      </w:r>
+      <w:r>
+        <w:rPr>
+          <w:rFonts w:ascii="Consolas" w:eastAsia="Times New Roman" w:hAnsi="Consolas" w:cs="Times New Roman"/>
+          <w:color w:val="D4D4D4"/>
+          <w:sz w:val="21"/>
+          <w:szCs w:val="21"/>
+        </w:rPr>
+        <w:t>;</w:t>
+      </w:r>
+    </w:p>
+    <w:p>
+      <w:pPr>
+        <w:shd w:val="clear" w:color="auto" w:fill="1E1E1E"/>
+        <w:spacing w:after="0" w:line="285" w:lineRule="atLeast"/>
+        <w:rPr>
+          <w:rFonts w:ascii="Consolas" w:eastAsia="Times New Roman" w:hAnsi="Consolas" w:cs="Times New Roman"/>
+          <w:color w:val="D4D4D4"/>
+          <w:sz w:val="21"/>
+          <w:szCs w:val="21"/>
+        </w:rPr>
+      </w:pPr>
+      <w:r>
+        <w:rPr>
+          <w:rFonts w:ascii="Consolas" w:eastAsia="Times New Roman" w:hAnsi="Consolas" w:cs="Times New Roman"/>
+          <w:color w:val="D4D4D4"/>
+          <w:sz w:val="21"/>
+          <w:szCs w:val="21"/>
+        </w:rPr>
+        <w:t>        </w:t>
+      </w:r>
+      <w:r>
+        <w:rPr>
+          <w:rFonts w:ascii="Consolas" w:eastAsia="Times New Roman" w:hAnsi="Consolas" w:cs="Times New Roman"/>
+          <w:color w:val="9CDCFE"/>
+          <w:sz w:val="21"/>
+          <w:szCs w:val="21"/>
+        </w:rPr>
+        <w:t>flex-grow</w:t>
+      </w:r>
+      <w:r>
+        <w:rPr>
+          <w:rFonts w:ascii="Consolas" w:eastAsia="Times New Roman" w:hAnsi="Consolas" w:cs="Times New Roman"/>
+          <w:color w:val="D4D4D4"/>
+          <w:sz w:val="21"/>
+          <w:szCs w:val="21"/>
+        </w:rPr>
+        <w:t>: </w:t>
+      </w:r>
+      <w:r>
+        <w:rPr>
+          <w:rFonts w:ascii="Consolas" w:eastAsia="Times New Roman" w:hAnsi="Consolas" w:cs="Times New Roman"/>
+          <w:color w:val="B5CEA8"/>
+          <w:sz w:val="21"/>
+          <w:szCs w:val="21"/>
+        </w:rPr>
+        <w:t>1</w:t>
+      </w:r>
+      <w:r>
+        <w:rPr>
+          <w:rFonts w:ascii="Consolas" w:eastAsia="Times New Roman" w:hAnsi="Consolas" w:cs="Times New Roman"/>
+          <w:color w:val="D4D4D4"/>
+          <w:sz w:val="21"/>
+          <w:szCs w:val="21"/>
+        </w:rPr>
+        <w:t>;</w:t>
+      </w:r>
+    </w:p>
+    <w:p>
+      <w:pPr>
+        <w:shd w:val="clear" w:color="auto" w:fill="1E1E1E"/>
+        <w:spacing w:after="0" w:line="285" w:lineRule="atLeast"/>
+        <w:rPr>
+          <w:rFonts w:ascii="Consolas" w:eastAsia="Times New Roman" w:hAnsi="Consolas" w:cs="Times New Roman"/>
+          <w:color w:val="D4D4D4"/>
+          <w:sz w:val="21"/>
+          <w:szCs w:val="21"/>
+        </w:rPr>
+      </w:pPr>
+      <w:r>
+        <w:rPr>
+          <w:rFonts w:ascii="Consolas" w:eastAsia="Times New Roman" w:hAnsi="Consolas" w:cs="Times New Roman"/>
+          <w:color w:val="D4D4D4"/>
+          <w:sz w:val="21"/>
+          <w:szCs w:val="21"/>
+        </w:rPr>
+        <w:t>    }</w:t>
+      </w:r>
+    </w:p>
+    <w:p>
+      <w:pPr>
+        <w:shd w:val="clear" w:color="auto" w:fill="1E1E1E"/>
+        <w:spacing w:after="0" w:line="285" w:lineRule="atLeast"/>
+        <w:rPr>
+          <w:rFonts w:ascii="Consolas" w:eastAsia="Times New Roman" w:hAnsi="Consolas" w:cs="Times New Roman"/>
+          <w:color w:val="D4D4D4"/>
+          <w:sz w:val="21"/>
+          <w:szCs w:val="21"/>
+        </w:rPr>
+      </w:pPr>
+      <w:r>
+        <w:rPr>
+          <w:rFonts w:ascii="Consolas" w:eastAsia="Times New Roman" w:hAnsi="Consolas" w:cs="Times New Roman"/>
+          <w:color w:val="D4D4D4"/>
+          <w:sz w:val="21"/>
+          <w:szCs w:val="21"/>
+        </w:rPr>
+        <w:t>}</w:t>
+      </w:r>
+    </w:p>
+    <w:p>
+      <w:pPr>
+        <w:rPr>
+          <w:lang w:val="ru-RU"/>
+        </w:rPr>
+      </w:pPr>
+    </w:p>
+    <w:p>
+      <w:pPr>
+        <w:rPr>
+          <w:sz w:val="28"/>
+          <w:szCs w:val="28"/>
+          <w:lang w:val="ru-RU"/>
+        </w:rPr>
+      </w:pPr>
+      <w:r>
+        <w:rPr>
+          <w:sz w:val="28"/>
+          <w:szCs w:val="28"/>
+          <w:lang w:val="ru-RU"/>
+        </w:rPr>
+        <w:t>Авторский вариант:</w:t>
+      </w:r>
+    </w:p>
+    <w:p>
+      <w:pPr>
+        <w:shd w:val="clear" w:color="auto" w:fill="F8F8F8"/>
+        <w:tabs>
+          <w:tab w:val="left" w:pos="916"/>
+          <w:tab w:val="left" w:pos="1832"/>
+          <w:tab w:val="left" w:pos="2748"/>
+          <w:tab w:val="left" w:pos="3664"/>
+          <w:tab w:val="left" w:pos="4580"/>
+          <w:tab w:val="left" w:pos="5496"/>
+          <w:tab w:val="left" w:pos="6412"/>
+          <w:tab w:val="left" w:pos="7328"/>
+          <w:tab w:val="left" w:pos="8244"/>
+          <w:tab w:val="left" w:pos="9160"/>
+          <w:tab w:val="left" w:pos="10076"/>
+          <w:tab w:val="left" w:pos="10992"/>
+          <w:tab w:val="left" w:pos="11908"/>
+          <w:tab w:val="left" w:pos="12824"/>
+          <w:tab w:val="left" w:pos="13740"/>
+          <w:tab w:val="left" w:pos="14656"/>
+        </w:tabs>
+        <w:spacing w:after="0" w:line="240" w:lineRule="auto"/>
+        <w:rPr>
+          <w:rFonts w:ascii="Consolas" w:eastAsia="Times New Roman" w:hAnsi="Consolas" w:cs="Courier New"/>
+          <w:color w:val="212529"/>
+          <w:sz w:val="21"/>
+          <w:szCs w:val="21"/>
+        </w:rPr>
+      </w:pPr>
+      <w:r>
+        <w:rPr>
+          <w:rFonts w:ascii="Consolas" w:eastAsia="Times New Roman" w:hAnsi="Consolas" w:cs="Courier New"/>
+          <w:b/>
+          <w:bCs/>
+          <w:color w:val="445588"/>
+          <w:sz w:val="21"/>
+          <w:szCs w:val="21"/>
+        </w:rPr>
+        <w:t>.flexible-aside</w:t>
+      </w:r>
+      <w:r>
+        <w:rPr>
+          <w:rFonts w:ascii="Consolas" w:eastAsia="Times New Roman" w:hAnsi="Consolas" w:cs="Courier New"/>
+          <w:color w:val="212529"/>
+          <w:sz w:val="21"/>
+          <w:szCs w:val="21"/>
+        </w:rPr>
+        <w:t xml:space="preserve"> </w:t>
+      </w:r>
+      <w:r>
+        <w:rPr>
+          <w:rFonts w:ascii="Consolas" w:eastAsia="Times New Roman" w:hAnsi="Consolas" w:cs="Courier New"/>
+          <w:color w:val="212529"/>
+          <w:sz w:val="21"/>
+          <w:szCs w:val="21"/>
+          <w:shd w:val="clear" w:color="auto" w:fill="F8F8F8"/>
+        </w:rPr>
+        <w:t>{</w:t>
+      </w:r>
+    </w:p>
+    <w:p>
+      <w:pPr>
+        <w:shd w:val="clear" w:color="auto" w:fill="F8F8F8"/>
+        <w:tabs>
+          <w:tab w:val="left" w:pos="916"/>
+          <w:tab w:val="left" w:pos="1832"/>
+          <w:tab w:val="left" w:pos="2748"/>
+          <w:tab w:val="left" w:pos="3664"/>
+          <w:tab w:val="left" w:pos="4580"/>
+          <w:tab w:val="left" w:pos="5496"/>
+          <w:tab w:val="left" w:pos="6412"/>
+          <w:tab w:val="left" w:pos="7328"/>
+          <w:tab w:val="left" w:pos="8244"/>
+          <w:tab w:val="left" w:pos="9160"/>
+          <w:tab w:val="left" w:pos="10076"/>
+          <w:tab w:val="left" w:pos="10992"/>
+          <w:tab w:val="left" w:pos="11908"/>
+          <w:tab w:val="left" w:pos="12824"/>
+          <w:tab w:val="left" w:pos="13740"/>
+          <w:tab w:val="left" w:pos="14656"/>
+        </w:tabs>
+        <w:spacing w:after="0" w:line="240" w:lineRule="auto"/>
+        <w:rPr>
+          <w:rFonts w:ascii="Consolas" w:eastAsia="Times New Roman" w:hAnsi="Consolas" w:cs="Courier New"/>
+          <w:color w:val="212529"/>
+          <w:sz w:val="21"/>
+          <w:szCs w:val="21"/>
+        </w:rPr>
+      </w:pPr>
+      <w:r>
+        <w:rPr>
+          <w:rFonts w:ascii="Consolas" w:eastAsia="Times New Roman" w:hAnsi="Consolas" w:cs="Courier New"/>
+          <w:color w:val="212529"/>
+          <w:sz w:val="21"/>
+          <w:szCs w:val="21"/>
+        </w:rPr>
+        <w:t xml:space="preserve">  </w:t>
+      </w:r>
+      <w:r>
+        <w:rPr>
+          <w:rFonts w:ascii="Consolas" w:eastAsia="Times New Roman" w:hAnsi="Consolas" w:cs="Courier New"/>
+          <w:i/>
+          <w:iCs/>
+          <w:color w:val="999988"/>
+          <w:sz w:val="21"/>
+          <w:szCs w:val="21"/>
+        </w:rPr>
+        <w:t>/* BEGIN */</w:t>
+      </w:r>
+    </w:p>
+    <w:p>
+      <w:pPr>
+        <w:shd w:val="clear" w:color="auto" w:fill="F8F8F8"/>
+        <w:tabs>
+          <w:tab w:val="left" w:pos="916"/>
+          <w:tab w:val="left" w:pos="1832"/>
+          <w:tab w:val="left" w:pos="2748"/>
+          <w:tab w:val="left" w:pos="3664"/>
+          <w:tab w:val="left" w:pos="4580"/>
+          <w:tab w:val="left" w:pos="5496"/>
+          <w:tab w:val="left" w:pos="6412"/>
+          <w:tab w:val="left" w:pos="7328"/>
+          <w:tab w:val="left" w:pos="8244"/>
+          <w:tab w:val="left" w:pos="9160"/>
+          <w:tab w:val="left" w:pos="10076"/>
+          <w:tab w:val="left" w:pos="10992"/>
+          <w:tab w:val="left" w:pos="11908"/>
+          <w:tab w:val="left" w:pos="12824"/>
+          <w:tab w:val="left" w:pos="13740"/>
+          <w:tab w:val="left" w:pos="14656"/>
+        </w:tabs>
+        <w:spacing w:after="0" w:line="240" w:lineRule="auto"/>
+        <w:rPr>
+          <w:rFonts w:ascii="Consolas" w:eastAsia="Times New Roman" w:hAnsi="Consolas" w:cs="Courier New"/>
+          <w:color w:val="212529"/>
+          <w:sz w:val="21"/>
+          <w:szCs w:val="21"/>
+        </w:rPr>
+      </w:pPr>
+      <w:r>
+        <w:rPr>
+          <w:rFonts w:ascii="Consolas" w:eastAsia="Times New Roman" w:hAnsi="Consolas" w:cs="Courier New"/>
+          <w:color w:val="212529"/>
+          <w:sz w:val="21"/>
+          <w:szCs w:val="21"/>
+        </w:rPr>
+        <w:t xml:space="preserve">  </w:t>
+      </w:r>
+      <w:r>
+        <w:rPr>
+          <w:rFonts w:ascii="Consolas" w:eastAsia="Times New Roman" w:hAnsi="Consolas" w:cs="Courier New"/>
+          <w:b/>
+          <w:bCs/>
+          <w:color w:val="990000"/>
+          <w:sz w:val="21"/>
+          <w:szCs w:val="21"/>
+        </w:rPr>
+        <w:t>flex</w:t>
+      </w:r>
+      <w:r>
+        <w:rPr>
+          <w:rFonts w:ascii="Consolas" w:eastAsia="Times New Roman" w:hAnsi="Consolas" w:cs="Courier New"/>
+          <w:color w:val="212529"/>
+          <w:sz w:val="21"/>
+          <w:szCs w:val="21"/>
+          <w:shd w:val="clear" w:color="auto" w:fill="F8F8F8"/>
+        </w:rPr>
+        <w:t>:</w:t>
+      </w:r>
+      <w:r>
+        <w:rPr>
+          <w:rFonts w:ascii="Consolas" w:eastAsia="Times New Roman" w:hAnsi="Consolas" w:cs="Courier New"/>
+          <w:color w:val="212529"/>
+          <w:sz w:val="21"/>
+          <w:szCs w:val="21"/>
+        </w:rPr>
+        <w:t xml:space="preserve"> </w:t>
+      </w:r>
+      <w:r>
+        <w:rPr>
+          <w:rFonts w:ascii="Consolas" w:eastAsia="Times New Roman" w:hAnsi="Consolas" w:cs="Courier New"/>
+          <w:color w:val="009999"/>
+          <w:sz w:val="21"/>
+          <w:szCs w:val="21"/>
+        </w:rPr>
+        <w:t>1</w:t>
+      </w:r>
+      <w:r>
+        <w:rPr>
+          <w:rFonts w:ascii="Consolas" w:eastAsia="Times New Roman" w:hAnsi="Consolas" w:cs="Courier New"/>
+          <w:color w:val="212529"/>
+          <w:sz w:val="21"/>
+          <w:szCs w:val="21"/>
+        </w:rPr>
+        <w:t xml:space="preserve"> </w:t>
+      </w:r>
+      <w:r>
+        <w:rPr>
+          <w:rFonts w:ascii="Consolas" w:eastAsia="Times New Roman" w:hAnsi="Consolas" w:cs="Courier New"/>
+          <w:color w:val="009999"/>
+          <w:sz w:val="21"/>
+          <w:szCs w:val="21"/>
+        </w:rPr>
+        <w:t>1</w:t>
+      </w:r>
+      <w:r>
+        <w:rPr>
+          <w:rFonts w:ascii="Consolas" w:eastAsia="Times New Roman" w:hAnsi="Consolas" w:cs="Courier New"/>
+          <w:color w:val="212529"/>
+          <w:sz w:val="21"/>
+          <w:szCs w:val="21"/>
+        </w:rPr>
+        <w:t xml:space="preserve"> </w:t>
+      </w:r>
+      <w:r>
+        <w:rPr>
+          <w:rFonts w:ascii="Consolas" w:eastAsia="Times New Roman" w:hAnsi="Consolas" w:cs="Courier New"/>
+          <w:color w:val="009999"/>
+          <w:sz w:val="21"/>
+          <w:szCs w:val="21"/>
+        </w:rPr>
+        <w:t>300px</w:t>
+      </w:r>
+      <w:r>
+        <w:rPr>
+          <w:rFonts w:ascii="Consolas" w:eastAsia="Times New Roman" w:hAnsi="Consolas" w:cs="Courier New"/>
+          <w:color w:val="212529"/>
+          <w:sz w:val="21"/>
+          <w:szCs w:val="21"/>
+          <w:shd w:val="clear" w:color="auto" w:fill="F8F8F8"/>
+        </w:rPr>
+        <w:t>;</w:t>
+      </w:r>
+    </w:p>
+    <w:p>
+      <w:pPr>
+        <w:shd w:val="clear" w:color="auto" w:fill="F8F8F8"/>
+        <w:tabs>
+          <w:tab w:val="left" w:pos="916"/>
+          <w:tab w:val="left" w:pos="1832"/>
+          <w:tab w:val="left" w:pos="2748"/>
+          <w:tab w:val="left" w:pos="3664"/>
+          <w:tab w:val="left" w:pos="4580"/>
+          <w:tab w:val="left" w:pos="5496"/>
+          <w:tab w:val="left" w:pos="6412"/>
+          <w:tab w:val="left" w:pos="7328"/>
+          <w:tab w:val="left" w:pos="8244"/>
+          <w:tab w:val="left" w:pos="9160"/>
+          <w:tab w:val="left" w:pos="10076"/>
+          <w:tab w:val="left" w:pos="10992"/>
+          <w:tab w:val="left" w:pos="11908"/>
+          <w:tab w:val="left" w:pos="12824"/>
+          <w:tab w:val="left" w:pos="13740"/>
+          <w:tab w:val="left" w:pos="14656"/>
+        </w:tabs>
+        <w:spacing w:after="0" w:line="240" w:lineRule="auto"/>
+        <w:rPr>
+          <w:rFonts w:ascii="Consolas" w:eastAsia="Times New Roman" w:hAnsi="Consolas" w:cs="Courier New"/>
+          <w:color w:val="212529"/>
+          <w:sz w:val="21"/>
+          <w:szCs w:val="21"/>
+        </w:rPr>
+      </w:pPr>
+      <w:r>
+        <w:rPr>
+          <w:rFonts w:ascii="Consolas" w:eastAsia="Times New Roman" w:hAnsi="Consolas" w:cs="Courier New"/>
+          <w:color w:val="212529"/>
+          <w:sz w:val="21"/>
+          <w:szCs w:val="21"/>
+        </w:rPr>
+        <w:t xml:space="preserve">  </w:t>
+      </w:r>
+      <w:r>
+        <w:rPr>
+          <w:rFonts w:ascii="Consolas" w:eastAsia="Times New Roman" w:hAnsi="Consolas" w:cs="Courier New"/>
+          <w:i/>
+          <w:iCs/>
+          <w:color w:val="999988"/>
+          <w:sz w:val="21"/>
+          <w:szCs w:val="21"/>
+        </w:rPr>
+        <w:t>/* END */</w:t>
+      </w:r>
+    </w:p>
+    <w:p>
+      <w:pPr>
+        <w:shd w:val="clear" w:color="auto" w:fill="F8F8F8"/>
+        <w:tabs>
+          <w:tab w:val="left" w:pos="916"/>
+          <w:tab w:val="left" w:pos="1832"/>
+          <w:tab w:val="left" w:pos="2748"/>
+          <w:tab w:val="left" w:pos="3664"/>
+          <w:tab w:val="left" w:pos="4580"/>
+          <w:tab w:val="left" w:pos="5496"/>
+          <w:tab w:val="left" w:pos="6412"/>
+          <w:tab w:val="left" w:pos="7328"/>
+          <w:tab w:val="left" w:pos="8244"/>
+          <w:tab w:val="left" w:pos="9160"/>
+          <w:tab w:val="left" w:pos="10076"/>
+          <w:tab w:val="left" w:pos="10992"/>
+          <w:tab w:val="left" w:pos="11908"/>
+          <w:tab w:val="left" w:pos="12824"/>
+          <w:tab w:val="left" w:pos="13740"/>
+          <w:tab w:val="left" w:pos="14656"/>
+        </w:tabs>
+        <w:spacing w:after="0" w:line="240" w:lineRule="auto"/>
+        <w:rPr>
+          <w:rFonts w:ascii="Consolas" w:eastAsia="Times New Roman" w:hAnsi="Consolas" w:cs="Courier New"/>
+          <w:color w:val="212529"/>
+          <w:sz w:val="21"/>
+          <w:szCs w:val="21"/>
+        </w:rPr>
+      </w:pPr>
+      <w:r>
+        <w:rPr>
+          <w:rFonts w:ascii="Consolas" w:eastAsia="Times New Roman" w:hAnsi="Consolas" w:cs="Courier New"/>
+          <w:color w:val="212529"/>
+          <w:sz w:val="21"/>
+          <w:szCs w:val="21"/>
+          <w:shd w:val="clear" w:color="auto" w:fill="F8F8F8"/>
+        </w:rPr>
+        <w:t>}</w:t>
+      </w:r>
+    </w:p>
+    <w:p>
+      <w:pPr>
+        <w:shd w:val="clear" w:color="auto" w:fill="F8F8F8"/>
+        <w:tabs>
+          <w:tab w:val="left" w:pos="916"/>
+          <w:tab w:val="left" w:pos="1832"/>
+          <w:tab w:val="left" w:pos="2748"/>
+          <w:tab w:val="left" w:pos="3664"/>
+          <w:tab w:val="left" w:pos="4580"/>
+          <w:tab w:val="left" w:pos="5496"/>
+          <w:tab w:val="left" w:pos="6412"/>
+          <w:tab w:val="left" w:pos="7328"/>
+          <w:tab w:val="left" w:pos="8244"/>
+          <w:tab w:val="left" w:pos="9160"/>
+          <w:tab w:val="left" w:pos="10076"/>
+          <w:tab w:val="left" w:pos="10992"/>
+          <w:tab w:val="left" w:pos="11908"/>
+          <w:tab w:val="left" w:pos="12824"/>
+          <w:tab w:val="left" w:pos="13740"/>
+          <w:tab w:val="left" w:pos="14656"/>
+        </w:tabs>
+        <w:spacing w:after="0" w:line="240" w:lineRule="auto"/>
+        <w:rPr>
+          <w:rFonts w:ascii="Consolas" w:eastAsia="Times New Roman" w:hAnsi="Consolas" w:cs="Courier New"/>
+          <w:color w:val="212529"/>
+          <w:sz w:val="21"/>
+          <w:szCs w:val="21"/>
+        </w:rPr>
+      </w:pPr>
+    </w:p>
+    <w:p>
+      <w:pPr>
+        <w:shd w:val="clear" w:color="auto" w:fill="F8F8F8"/>
+        <w:tabs>
+          <w:tab w:val="left" w:pos="916"/>
+          <w:tab w:val="left" w:pos="1832"/>
+          <w:tab w:val="left" w:pos="2748"/>
+          <w:tab w:val="left" w:pos="3664"/>
+          <w:tab w:val="left" w:pos="4580"/>
+          <w:tab w:val="left" w:pos="5496"/>
+          <w:tab w:val="left" w:pos="6412"/>
+          <w:tab w:val="left" w:pos="7328"/>
+          <w:tab w:val="left" w:pos="8244"/>
+          <w:tab w:val="left" w:pos="9160"/>
+          <w:tab w:val="left" w:pos="10076"/>
+          <w:tab w:val="left" w:pos="10992"/>
+          <w:tab w:val="left" w:pos="11908"/>
+          <w:tab w:val="left" w:pos="12824"/>
+          <w:tab w:val="left" w:pos="13740"/>
+          <w:tab w:val="left" w:pos="14656"/>
+        </w:tabs>
+        <w:spacing w:after="0" w:line="240" w:lineRule="auto"/>
+        <w:rPr>
+          <w:rFonts w:ascii="Consolas" w:eastAsia="Times New Roman" w:hAnsi="Consolas" w:cs="Courier New"/>
+          <w:color w:val="212529"/>
+          <w:sz w:val="21"/>
+          <w:szCs w:val="21"/>
+        </w:rPr>
+      </w:pPr>
+      <w:r>
+        <w:rPr>
+          <w:rFonts w:ascii="Consolas" w:eastAsia="Times New Roman" w:hAnsi="Consolas" w:cs="Courier New"/>
+          <w:b/>
+          <w:bCs/>
+          <w:color w:val="445588"/>
+          <w:sz w:val="21"/>
+          <w:szCs w:val="21"/>
+        </w:rPr>
+        <w:t>.main</w:t>
+      </w:r>
+      <w:r>
+        <w:rPr>
+          <w:rFonts w:ascii="Consolas" w:eastAsia="Times New Roman" w:hAnsi="Consolas" w:cs="Courier New"/>
+          <w:color w:val="212529"/>
+          <w:sz w:val="21"/>
+          <w:szCs w:val="21"/>
+        </w:rPr>
+        <w:t xml:space="preserve"> </w:t>
+      </w:r>
+      <w:r>
+        <w:rPr>
+          <w:rFonts w:ascii="Consolas" w:eastAsia="Times New Roman" w:hAnsi="Consolas" w:cs="Courier New"/>
+          <w:color w:val="212529"/>
+          <w:sz w:val="21"/>
+          <w:szCs w:val="21"/>
+          <w:shd w:val="clear" w:color="auto" w:fill="F8F8F8"/>
+        </w:rPr>
+        <w:t>{</w:t>
+      </w:r>
+    </w:p>
+    <w:p>
+      <w:pPr>
+        <w:shd w:val="clear" w:color="auto" w:fill="F8F8F8"/>
+        <w:tabs>
+          <w:tab w:val="left" w:pos="916"/>
+          <w:tab w:val="left" w:pos="1832"/>
+          <w:tab w:val="left" w:pos="2748"/>
+          <w:tab w:val="left" w:pos="3664"/>
+          <w:tab w:val="left" w:pos="4580"/>
+          <w:tab w:val="left" w:pos="5496"/>
+          <w:tab w:val="left" w:pos="6412"/>
+          <w:tab w:val="left" w:pos="7328"/>
+          <w:tab w:val="left" w:pos="8244"/>
+          <w:tab w:val="left" w:pos="9160"/>
+          <w:tab w:val="left" w:pos="10076"/>
+          <w:tab w:val="left" w:pos="10992"/>
+          <w:tab w:val="left" w:pos="11908"/>
+          <w:tab w:val="left" w:pos="12824"/>
+          <w:tab w:val="left" w:pos="13740"/>
+          <w:tab w:val="left" w:pos="14656"/>
+        </w:tabs>
+        <w:spacing w:after="0" w:line="240" w:lineRule="auto"/>
+        <w:rPr>
+          <w:rFonts w:ascii="Consolas" w:eastAsia="Times New Roman" w:hAnsi="Consolas" w:cs="Courier New"/>
+          <w:color w:val="212529"/>
+          <w:sz w:val="21"/>
+          <w:szCs w:val="21"/>
+        </w:rPr>
+      </w:pPr>
+      <w:r>
+        <w:rPr>
+          <w:rFonts w:ascii="Consolas" w:eastAsia="Times New Roman" w:hAnsi="Consolas" w:cs="Courier New"/>
+          <w:color w:val="212529"/>
+          <w:sz w:val="21"/>
+          <w:szCs w:val="21"/>
+        </w:rPr>
+        <w:t xml:space="preserve">  </w:t>
+      </w:r>
+      <w:r>
+        <w:rPr>
+          <w:rFonts w:ascii="Consolas" w:eastAsia="Times New Roman" w:hAnsi="Consolas" w:cs="Courier New"/>
+          <w:i/>
+          <w:iCs/>
+          <w:color w:val="999988"/>
+          <w:sz w:val="21"/>
+          <w:szCs w:val="21"/>
+        </w:rPr>
+        <w:t>/* BEGIN */</w:t>
+      </w:r>
+    </w:p>
+    <w:p>
+      <w:pPr>
+        <w:shd w:val="clear" w:color="auto" w:fill="F8F8F8"/>
+        <w:tabs>
+          <w:tab w:val="left" w:pos="916"/>
+          <w:tab w:val="left" w:pos="1832"/>
+          <w:tab w:val="left" w:pos="2748"/>
+          <w:tab w:val="left" w:pos="3664"/>
+          <w:tab w:val="left" w:pos="4580"/>
+          <w:tab w:val="left" w:pos="5496"/>
+          <w:tab w:val="left" w:pos="6412"/>
+          <w:tab w:val="left" w:pos="7328"/>
+          <w:tab w:val="left" w:pos="8244"/>
+          <w:tab w:val="left" w:pos="9160"/>
+          <w:tab w:val="left" w:pos="10076"/>
+          <w:tab w:val="left" w:pos="10992"/>
+          <w:tab w:val="left" w:pos="11908"/>
+          <w:tab w:val="left" w:pos="12824"/>
+          <w:tab w:val="left" w:pos="13740"/>
+          <w:tab w:val="left" w:pos="14656"/>
+        </w:tabs>
+        <w:spacing w:after="0" w:line="240" w:lineRule="auto"/>
+        <w:rPr>
+          <w:rFonts w:ascii="Consolas" w:eastAsia="Times New Roman" w:hAnsi="Consolas" w:cs="Courier New"/>
+          <w:color w:val="212529"/>
+          <w:sz w:val="21"/>
+          <w:szCs w:val="21"/>
+        </w:rPr>
+      </w:pPr>
+      <w:r>
+        <w:rPr>
+          <w:rFonts w:ascii="Consolas" w:eastAsia="Times New Roman" w:hAnsi="Consolas" w:cs="Courier New"/>
+          <w:color w:val="212529"/>
+          <w:sz w:val="21"/>
+          <w:szCs w:val="21"/>
+        </w:rPr>
+        <w:t xml:space="preserve">  </w:t>
+      </w:r>
+      <w:r>
+        <w:rPr>
+          <w:rFonts w:ascii="Consolas" w:eastAsia="Times New Roman" w:hAnsi="Consolas" w:cs="Courier New"/>
+          <w:b/>
+          <w:bCs/>
+          <w:color w:val="990000"/>
+          <w:sz w:val="21"/>
+          <w:szCs w:val="21"/>
+        </w:rPr>
+        <w:t>flex</w:t>
+      </w:r>
+      <w:r>
+        <w:rPr>
+          <w:rFonts w:ascii="Consolas" w:eastAsia="Times New Roman" w:hAnsi="Consolas" w:cs="Courier New"/>
+          <w:color w:val="212529"/>
+          <w:sz w:val="21"/>
+          <w:szCs w:val="21"/>
+          <w:shd w:val="clear" w:color="auto" w:fill="F8F8F8"/>
+        </w:rPr>
+        <w:t>:</w:t>
+      </w:r>
+      <w:r>
+        <w:rPr>
+          <w:rFonts w:ascii="Consolas" w:eastAsia="Times New Roman" w:hAnsi="Consolas" w:cs="Courier New"/>
+          <w:color w:val="212529"/>
+          <w:sz w:val="21"/>
+          <w:szCs w:val="21"/>
+        </w:rPr>
+        <w:t xml:space="preserve"> </w:t>
+      </w:r>
+      <w:r>
+        <w:rPr>
+          <w:rFonts w:ascii="Consolas" w:eastAsia="Times New Roman" w:hAnsi="Consolas" w:cs="Courier New"/>
+          <w:color w:val="009999"/>
+          <w:sz w:val="21"/>
+          <w:szCs w:val="21"/>
+        </w:rPr>
+        <w:t>9999</w:t>
+      </w:r>
+      <w:r>
+        <w:rPr>
+          <w:rFonts w:ascii="Consolas" w:eastAsia="Times New Roman" w:hAnsi="Consolas" w:cs="Courier New"/>
+          <w:color w:val="212529"/>
+          <w:sz w:val="21"/>
+          <w:szCs w:val="21"/>
+        </w:rPr>
+        <w:t xml:space="preserve"> </w:t>
+      </w:r>
+      <w:r>
+        <w:rPr>
+          <w:rFonts w:ascii="Consolas" w:eastAsia="Times New Roman" w:hAnsi="Consolas" w:cs="Courier New"/>
+          <w:color w:val="009999"/>
+          <w:sz w:val="21"/>
+          <w:szCs w:val="21"/>
+        </w:rPr>
+        <w:t>1</w:t>
+      </w:r>
+      <w:r>
+        <w:rPr>
+          <w:rFonts w:ascii="Consolas" w:eastAsia="Times New Roman" w:hAnsi="Consolas" w:cs="Courier New"/>
+          <w:color w:val="212529"/>
+          <w:sz w:val="21"/>
+          <w:szCs w:val="21"/>
+        </w:rPr>
+        <w:t xml:space="preserve"> </w:t>
+      </w:r>
+      <w:r>
+        <w:rPr>
+          <w:rFonts w:ascii="Consolas" w:eastAsia="Times New Roman" w:hAnsi="Consolas" w:cs="Courier New"/>
+          <w:color w:val="009999"/>
+          <w:sz w:val="21"/>
+          <w:szCs w:val="21"/>
+        </w:rPr>
+        <w:t>700px</w:t>
+      </w:r>
+      <w:r>
+        <w:rPr>
+          <w:rFonts w:ascii="Consolas" w:eastAsia="Times New Roman" w:hAnsi="Consolas" w:cs="Courier New"/>
+          <w:color w:val="212529"/>
+          <w:sz w:val="21"/>
+          <w:szCs w:val="21"/>
+          <w:shd w:val="clear" w:color="auto" w:fill="F8F8F8"/>
+        </w:rPr>
+        <w:t>;</w:t>
+      </w:r>
+    </w:p>
+    <w:p>
+      <w:pPr>
+        <w:shd w:val="clear" w:color="auto" w:fill="F8F8F8"/>
+        <w:tabs>
+          <w:tab w:val="left" w:pos="916"/>
+          <w:tab w:val="left" w:pos="1832"/>
+          <w:tab w:val="left" w:pos="2748"/>
+          <w:tab w:val="left" w:pos="3664"/>
+          <w:tab w:val="left" w:pos="4580"/>
+          <w:tab w:val="left" w:pos="5496"/>
+          <w:tab w:val="left" w:pos="6412"/>
+          <w:tab w:val="left" w:pos="7328"/>
+          <w:tab w:val="left" w:pos="8244"/>
+          <w:tab w:val="left" w:pos="9160"/>
+          <w:tab w:val="left" w:pos="10076"/>
+          <w:tab w:val="left" w:pos="10992"/>
+          <w:tab w:val="left" w:pos="11908"/>
+          <w:tab w:val="left" w:pos="12824"/>
+          <w:tab w:val="left" w:pos="13740"/>
+          <w:tab w:val="left" w:pos="14656"/>
+        </w:tabs>
+        <w:spacing w:after="0" w:line="240" w:lineRule="auto"/>
+        <w:rPr>
+          <w:rFonts w:ascii="Consolas" w:eastAsia="Times New Roman" w:hAnsi="Consolas" w:cs="Courier New"/>
+          <w:color w:val="212529"/>
+          <w:sz w:val="21"/>
+          <w:szCs w:val="21"/>
+        </w:rPr>
+      </w:pPr>
+      <w:r>
+        <w:rPr>
+          <w:rFonts w:ascii="Consolas" w:eastAsia="Times New Roman" w:hAnsi="Consolas" w:cs="Courier New"/>
+          <w:color w:val="212529"/>
+          <w:sz w:val="21"/>
+          <w:szCs w:val="21"/>
+        </w:rPr>
+        <w:t xml:space="preserve">  </w:t>
+      </w:r>
+      <w:r>
+        <w:rPr>
+          <w:rFonts w:ascii="Consolas" w:eastAsia="Times New Roman" w:hAnsi="Consolas" w:cs="Courier New"/>
+          <w:i/>
+          <w:iCs/>
+          <w:color w:val="999988"/>
+          <w:sz w:val="21"/>
+          <w:szCs w:val="21"/>
+        </w:rPr>
+        <w:t>/* END */</w:t>
+      </w:r>
+    </w:p>
+    <w:p>
+      <w:pPr>
+        <w:shd w:val="clear" w:color="auto" w:fill="F8F8F8"/>
+        <w:tabs>
+          <w:tab w:val="left" w:pos="916"/>
+          <w:tab w:val="left" w:pos="1832"/>
+          <w:tab w:val="left" w:pos="2748"/>
+          <w:tab w:val="left" w:pos="3664"/>
+          <w:tab w:val="left" w:pos="4580"/>
+          <w:tab w:val="left" w:pos="5496"/>
+          <w:tab w:val="left" w:pos="6412"/>
+          <w:tab w:val="left" w:pos="7328"/>
+          <w:tab w:val="left" w:pos="8244"/>
+          <w:tab w:val="left" w:pos="9160"/>
+          <w:tab w:val="left" w:pos="10076"/>
+          <w:tab w:val="left" w:pos="10992"/>
+          <w:tab w:val="left" w:pos="11908"/>
+          <w:tab w:val="left" w:pos="12824"/>
+          <w:tab w:val="left" w:pos="13740"/>
+          <w:tab w:val="left" w:pos="14656"/>
+        </w:tabs>
+        <w:spacing w:after="0" w:line="240" w:lineRule="auto"/>
+        <w:rPr>
+          <w:rFonts w:ascii="Consolas" w:eastAsia="Times New Roman" w:hAnsi="Consolas" w:cs="Courier New"/>
+          <w:color w:val="212529"/>
+          <w:sz w:val="21"/>
+          <w:szCs w:val="21"/>
+          <w:shd w:val="clear" w:color="auto" w:fill="F8F8F8"/>
+          <w:lang w:val="ru-RU"/>
+        </w:rPr>
+      </w:pPr>
+      <w:r>
+        <w:rPr>
+          <w:rFonts w:ascii="Consolas" w:eastAsia="Times New Roman" w:hAnsi="Consolas" w:cs="Courier New"/>
+          <w:color w:val="212529"/>
+          <w:sz w:val="21"/>
+          <w:szCs w:val="21"/>
+          <w:shd w:val="clear" w:color="auto" w:fill="F8F8F8"/>
+        </w:rPr>
+        <w:t>}</w:t>
+      </w:r>
+    </w:p>
+    <w:p>
+      <w:pPr>
+        <w:shd w:val="clear" w:color="auto" w:fill="F8F8F8"/>
+        <w:tabs>
+          <w:tab w:val="left" w:pos="916"/>
+          <w:tab w:val="left" w:pos="1832"/>
+          <w:tab w:val="left" w:pos="2748"/>
+          <w:tab w:val="left" w:pos="3664"/>
+          <w:tab w:val="left" w:pos="4580"/>
+          <w:tab w:val="left" w:pos="5496"/>
+          <w:tab w:val="left" w:pos="6412"/>
+          <w:tab w:val="left" w:pos="7328"/>
+          <w:tab w:val="left" w:pos="8244"/>
+          <w:tab w:val="left" w:pos="9160"/>
+          <w:tab w:val="left" w:pos="10076"/>
+          <w:tab w:val="left" w:pos="10992"/>
+          <w:tab w:val="left" w:pos="11908"/>
+          <w:tab w:val="left" w:pos="12824"/>
+          <w:tab w:val="left" w:pos="13740"/>
+          <w:tab w:val="left" w:pos="14656"/>
+        </w:tabs>
+        <w:spacing w:after="0" w:line="240" w:lineRule="auto"/>
+        <w:rPr>
+          <w:rFonts w:ascii="Consolas" w:eastAsia="Times New Roman" w:hAnsi="Consolas" w:cs="Courier New"/>
+          <w:color w:val="212529"/>
+          <w:sz w:val="21"/>
+          <w:szCs w:val="21"/>
+          <w:shd w:val="clear" w:color="auto" w:fill="F8F8F8"/>
+          <w:lang w:val="ru-RU"/>
+        </w:rPr>
+      </w:pPr>
+    </w:p>
+    <w:p>
+      <w:pPr>
+        <w:rPr>
+          <w:sz w:val="28"/>
+          <w:szCs w:val="28"/>
+          <w:lang w:val="ru-RU"/>
+        </w:rPr>
+      </w:pPr>
+      <w:r>
+        <w:rPr>
+          <w:sz w:val="28"/>
+          <w:szCs w:val="28"/>
+          <w:lang w:val="ru-RU"/>
+        </w:rPr>
+        <w:lastRenderedPageBreak/>
+        <w:t xml:space="preserve">Как это работает? </w:t>
+      </w:r>
+    </w:p>
+    <w:p>
+      <w:pPr>
+        <w:rPr>
+          <w:sz w:val="28"/>
+          <w:szCs w:val="28"/>
+          <w:lang w:val="ru-RU"/>
+        </w:rPr>
+      </w:pPr>
+      <w:r>
+        <w:rPr>
+          <w:sz w:val="28"/>
+          <w:szCs w:val="28"/>
+          <w:lang w:val="ru-RU"/>
+        </w:rPr>
+        <w:t xml:space="preserve">Если общая длина &gt;= 1000 + 300, то оба блока </w:t>
+      </w:r>
+      <w:r>
+        <w:rPr>
+          <w:sz w:val="28"/>
+          <w:szCs w:val="28"/>
+          <w:lang w:val="ru-RU"/>
+        </w:rPr>
+        <w:t>становятся рядом (</w:t>
+      </w:r>
+      <w:r>
+        <w:rPr>
+          <w:b/>
+          <w:sz w:val="28"/>
+          <w:szCs w:val="28"/>
+          <w:lang w:val="ru-RU"/>
+        </w:rPr>
+        <w:t>.</w:t>
+      </w:r>
+      <w:proofErr w:type="spellStart"/>
+      <w:r>
+        <w:rPr>
+          <w:b/>
+          <w:sz w:val="28"/>
+          <w:szCs w:val="28"/>
+          <w:lang w:val="ru-RU"/>
+        </w:rPr>
+        <w:t>main</w:t>
+      </w:r>
+      <w:proofErr w:type="spellEnd"/>
+      <w:r>
+        <w:rPr>
+          <w:sz w:val="28"/>
+          <w:szCs w:val="28"/>
+          <w:lang w:val="ru-RU"/>
+        </w:rPr>
+        <w:t xml:space="preserve"> справа от </w:t>
+      </w:r>
+      <w:r>
+        <w:rPr>
+          <w:b/>
+          <w:sz w:val="28"/>
+          <w:szCs w:val="28"/>
+          <w:lang w:val="ru-RU"/>
+        </w:rPr>
+        <w:t>.</w:t>
+      </w:r>
+      <w:proofErr w:type="spellStart"/>
+      <w:r>
+        <w:rPr>
+          <w:b/>
+          <w:sz w:val="28"/>
+          <w:szCs w:val="28"/>
+          <w:lang w:val="ru-RU"/>
+        </w:rPr>
+        <w:t>flexible-aside</w:t>
+      </w:r>
+      <w:proofErr w:type="spellEnd"/>
+      <w:r>
+        <w:rPr>
+          <w:sz w:val="28"/>
+          <w:szCs w:val="28"/>
+          <w:lang w:val="ru-RU"/>
+        </w:rPr>
+        <w:t>)</w:t>
+      </w:r>
+      <w:r>
+        <w:rPr>
+          <w:sz w:val="28"/>
+          <w:szCs w:val="28"/>
+          <w:lang w:val="ru-RU"/>
+        </w:rPr>
+        <w:t xml:space="preserve">, </w:t>
+      </w:r>
+      <w:r>
+        <w:rPr>
+          <w:sz w:val="28"/>
+          <w:szCs w:val="28"/>
+          <w:lang w:val="ru-RU"/>
+        </w:rPr>
+        <w:t>занимаю</w:t>
+      </w:r>
+      <w:r>
+        <w:rPr>
+          <w:sz w:val="28"/>
+          <w:szCs w:val="28"/>
+          <w:lang w:val="ru-RU"/>
+        </w:rPr>
+        <w:t>т каждый ширину</w:t>
+      </w:r>
+      <w:r>
+        <w:rPr>
+          <w:sz w:val="28"/>
+          <w:szCs w:val="28"/>
+          <w:lang w:val="ru-RU"/>
+        </w:rPr>
+        <w:t xml:space="preserve"> в соответствии со своим свойством </w:t>
+      </w:r>
+      <w:r>
+        <w:rPr>
+          <w:b/>
+          <w:i/>
+          <w:sz w:val="28"/>
+          <w:szCs w:val="28"/>
+          <w:lang w:val="en-US"/>
+        </w:rPr>
+        <w:t>flex</w:t>
+      </w:r>
+      <w:r>
+        <w:rPr>
+          <w:b/>
+          <w:i/>
+          <w:sz w:val="28"/>
+          <w:szCs w:val="28"/>
+          <w:lang w:val="ru-RU"/>
+        </w:rPr>
+        <w:t>-</w:t>
+      </w:r>
+      <w:r>
+        <w:rPr>
+          <w:b/>
+          <w:i/>
+          <w:sz w:val="28"/>
+          <w:szCs w:val="28"/>
+          <w:lang w:val="en-US"/>
+        </w:rPr>
+        <w:t>basis</w:t>
+      </w:r>
+      <w:r>
+        <w:rPr>
+          <w:b/>
+          <w:i/>
+          <w:sz w:val="28"/>
+          <w:szCs w:val="28"/>
+          <w:lang w:val="ru-RU"/>
+        </w:rPr>
+        <w:t xml:space="preserve"> </w:t>
+      </w:r>
+      <w:r>
+        <w:rPr>
+          <w:sz w:val="28"/>
+          <w:szCs w:val="28"/>
+          <w:lang w:val="ru-RU"/>
+        </w:rPr>
+        <w:t>(300 и 700)</w:t>
+      </w:r>
+      <w:r>
+        <w:rPr>
+          <w:sz w:val="28"/>
+          <w:szCs w:val="28"/>
+          <w:lang w:val="ru-RU"/>
+        </w:rPr>
+        <w:t xml:space="preserve"> и</w:t>
+      </w:r>
+      <w:r>
+        <w:rPr>
+          <w:sz w:val="28"/>
+          <w:szCs w:val="28"/>
+          <w:lang w:val="ru-RU"/>
+        </w:rPr>
+        <w:t xml:space="preserve"> </w:t>
+      </w:r>
+      <w:r>
+        <w:rPr>
+          <w:sz w:val="28"/>
+          <w:szCs w:val="28"/>
+          <w:lang w:val="ru-RU"/>
+        </w:rPr>
+        <w:t>начинают расширят</w:t>
+      </w:r>
+      <w:r>
+        <w:rPr>
+          <w:sz w:val="28"/>
+          <w:szCs w:val="28"/>
+          <w:lang w:val="ru-RU"/>
+        </w:rPr>
+        <w:t>ь</w:t>
+      </w:r>
+      <w:r>
+        <w:rPr>
+          <w:sz w:val="28"/>
+          <w:szCs w:val="28"/>
+          <w:lang w:val="ru-RU"/>
+        </w:rPr>
+        <w:t>ся</w:t>
+      </w:r>
+      <w:r>
+        <w:rPr>
+          <w:sz w:val="28"/>
+          <w:szCs w:val="28"/>
+          <w:lang w:val="ru-RU"/>
+        </w:rPr>
+        <w:t xml:space="preserve"> по мере </w:t>
+      </w:r>
+      <w:r>
+        <w:rPr>
+          <w:sz w:val="28"/>
+          <w:szCs w:val="28"/>
+          <w:lang w:val="ru-RU"/>
+        </w:rPr>
+        <w:t>увеличения</w:t>
+      </w:r>
+      <w:r>
+        <w:rPr>
+          <w:sz w:val="28"/>
+          <w:szCs w:val="28"/>
+          <w:lang w:val="ru-RU"/>
+        </w:rPr>
+        <w:t xml:space="preserve"> ширины контейнера, к-я определяется шириной экрана</w:t>
+      </w:r>
+      <w:r>
+        <w:rPr>
+          <w:sz w:val="28"/>
+          <w:szCs w:val="28"/>
+          <w:lang w:val="ru-RU"/>
+        </w:rPr>
+        <w:t xml:space="preserve">; </w:t>
+      </w:r>
+      <w:r>
+        <w:rPr>
+          <w:sz w:val="28"/>
+          <w:szCs w:val="28"/>
+          <w:lang w:val="ru-RU"/>
+        </w:rPr>
+        <w:t xml:space="preserve">скорость их </w:t>
+      </w:r>
+      <w:bookmarkStart w:id="0" w:name="_GoBack"/>
+      <w:r>
+        <w:rPr>
+          <w:sz w:val="28"/>
+          <w:szCs w:val="28"/>
+          <w:lang w:val="ru-RU"/>
+        </w:rPr>
+        <w:t xml:space="preserve">расширения </w:t>
+      </w:r>
+      <w:bookmarkEnd w:id="0"/>
+      <w:r>
+        <w:rPr>
+          <w:sz w:val="28"/>
+          <w:szCs w:val="28"/>
+          <w:lang w:val="ru-RU"/>
+        </w:rPr>
+        <w:t xml:space="preserve">определятся свойством </w:t>
+      </w:r>
+      <w:r>
+        <w:rPr>
+          <w:b/>
+          <w:i/>
+          <w:sz w:val="28"/>
+          <w:szCs w:val="28"/>
+          <w:lang w:val="en-US"/>
+        </w:rPr>
+        <w:t>flex</w:t>
+      </w:r>
+      <w:r>
+        <w:rPr>
+          <w:b/>
+          <w:i/>
+          <w:sz w:val="28"/>
+          <w:szCs w:val="28"/>
+          <w:lang w:val="ru-RU"/>
+        </w:rPr>
+        <w:t>-</w:t>
+      </w:r>
+      <w:r>
+        <w:rPr>
+          <w:b/>
+          <w:i/>
+          <w:sz w:val="28"/>
+          <w:szCs w:val="28"/>
+          <w:lang w:val="en-US"/>
+        </w:rPr>
+        <w:t>grow</w:t>
+      </w:r>
+      <w:r>
+        <w:rPr>
+          <w:sz w:val="28"/>
+          <w:szCs w:val="28"/>
+          <w:lang w:val="ru-RU"/>
+        </w:rPr>
+        <w:t xml:space="preserve">, но т.к. для </w:t>
+      </w:r>
+      <w:r>
+        <w:rPr>
+          <w:sz w:val="28"/>
+          <w:szCs w:val="28"/>
+          <w:lang w:val="ru-RU"/>
+        </w:rPr>
+        <w:t>.</w:t>
+      </w:r>
+      <w:r>
+        <w:rPr>
+          <w:sz w:val="28"/>
+          <w:szCs w:val="28"/>
+          <w:lang w:val="en-US"/>
+        </w:rPr>
+        <w:t>main</w:t>
+      </w:r>
+      <w:r>
+        <w:rPr>
+          <w:sz w:val="28"/>
+          <w:szCs w:val="28"/>
+          <w:lang w:val="ru-RU"/>
+        </w:rPr>
+        <w:t xml:space="preserve"> </w:t>
+      </w:r>
+      <w:r>
+        <w:rPr>
+          <w:sz w:val="28"/>
+          <w:szCs w:val="28"/>
+          <w:lang w:val="ru-RU"/>
+        </w:rPr>
+        <w:t xml:space="preserve">значение этого свойства очень сильно превосходит значение для </w:t>
+      </w:r>
+      <w:r>
+        <w:rPr>
+          <w:b/>
+          <w:sz w:val="28"/>
+          <w:szCs w:val="28"/>
+          <w:lang w:val="ru-RU"/>
+        </w:rPr>
+        <w:t>.</w:t>
+      </w:r>
+      <w:proofErr w:type="spellStart"/>
+      <w:r>
+        <w:rPr>
+          <w:b/>
+          <w:sz w:val="28"/>
+          <w:szCs w:val="28"/>
+          <w:lang w:val="ru-RU"/>
+        </w:rPr>
+        <w:t>flexible-aside</w:t>
+      </w:r>
+      <w:proofErr w:type="spellEnd"/>
+      <w:r>
+        <w:rPr>
+          <w:sz w:val="28"/>
+          <w:szCs w:val="28"/>
+          <w:lang w:val="ru-RU"/>
+        </w:rPr>
+        <w:t xml:space="preserve">, визуально это проявляется так, что </w:t>
+      </w:r>
+      <w:r>
+        <w:rPr>
+          <w:b/>
+          <w:sz w:val="28"/>
+          <w:szCs w:val="28"/>
+          <w:lang w:val="ru-RU"/>
+        </w:rPr>
+        <w:t>.</w:t>
+      </w:r>
+      <w:proofErr w:type="spellStart"/>
+      <w:r>
+        <w:rPr>
+          <w:b/>
+          <w:sz w:val="28"/>
+          <w:szCs w:val="28"/>
+          <w:lang w:val="ru-RU"/>
+        </w:rPr>
+        <w:t>flexible-aside</w:t>
+      </w:r>
+      <w:proofErr w:type="spellEnd"/>
+      <w:r>
+        <w:rPr>
+          <w:sz w:val="28"/>
+          <w:szCs w:val="28"/>
+          <w:lang w:val="ru-RU"/>
+        </w:rPr>
+        <w:t xml:space="preserve"> </w:t>
+      </w:r>
+      <w:r>
+        <w:rPr>
+          <w:sz w:val="28"/>
+          <w:szCs w:val="28"/>
+          <w:lang w:val="ru-RU"/>
+        </w:rPr>
+        <w:t xml:space="preserve">по ширине остается неизменным, а </w:t>
+      </w:r>
+      <w:r>
+        <w:rPr>
+          <w:b/>
+          <w:sz w:val="28"/>
+          <w:szCs w:val="28"/>
+          <w:lang w:val="ru-RU"/>
+        </w:rPr>
+        <w:t>.</w:t>
+      </w:r>
+      <w:r>
+        <w:rPr>
+          <w:b/>
+          <w:sz w:val="28"/>
+          <w:szCs w:val="28"/>
+          <w:lang w:val="en-US"/>
+        </w:rPr>
+        <w:t>main</w:t>
+      </w:r>
+      <w:r>
+        <w:rPr>
+          <w:b/>
+          <w:sz w:val="28"/>
+          <w:szCs w:val="28"/>
+          <w:lang w:val="ru-RU"/>
+        </w:rPr>
+        <w:t xml:space="preserve"> - </w:t>
+      </w:r>
+      <w:r>
+        <w:rPr>
+          <w:sz w:val="28"/>
+          <w:szCs w:val="28"/>
+          <w:lang w:val="ru-RU"/>
+        </w:rPr>
+        <w:t>расширяется</w:t>
+      </w:r>
+    </w:p>
+    <w:p>
+      <w:pPr>
+        <w:rPr>
+          <w:b/>
+          <w:sz w:val="28"/>
+          <w:szCs w:val="28"/>
+          <w:lang w:val="ru-RU"/>
+        </w:rPr>
+      </w:pPr>
+      <w:r>
+        <w:rPr>
+          <w:sz w:val="28"/>
+          <w:szCs w:val="28"/>
+          <w:lang w:val="ru-RU"/>
+        </w:rPr>
+        <w:t xml:space="preserve">Если же </w:t>
+      </w:r>
+      <w:r>
+        <w:rPr>
+          <w:sz w:val="28"/>
+          <w:szCs w:val="28"/>
+          <w:lang w:val="ru-RU"/>
+        </w:rPr>
+        <w:t xml:space="preserve">общая длина </w:t>
+      </w:r>
+      <w:r>
+        <w:rPr>
+          <w:sz w:val="28"/>
+          <w:szCs w:val="28"/>
+          <w:lang w:val="ru-RU"/>
+        </w:rPr>
+        <w:t>&lt;</w:t>
+      </w:r>
+      <w:r>
+        <w:rPr>
+          <w:sz w:val="28"/>
+          <w:szCs w:val="28"/>
+          <w:lang w:val="ru-RU"/>
+        </w:rPr>
+        <w:t xml:space="preserve"> 1000 + 300</w:t>
+      </w:r>
+      <w:r>
+        <w:rPr>
+          <w:sz w:val="28"/>
+          <w:szCs w:val="28"/>
+          <w:lang w:val="ru-RU"/>
+        </w:rPr>
+        <w:t xml:space="preserve">, то, благодаря наличию </w:t>
+      </w:r>
+      <w:proofErr w:type="spellStart"/>
+      <w:r>
+        <w:rPr>
+          <w:sz w:val="28"/>
+          <w:szCs w:val="28"/>
+          <w:lang w:val="ru-RU"/>
+        </w:rPr>
+        <w:t>свлйства</w:t>
+      </w:r>
+      <w:proofErr w:type="spellEnd"/>
+      <w:r>
+        <w:rPr>
+          <w:sz w:val="28"/>
+          <w:szCs w:val="28"/>
+          <w:lang w:val="ru-RU"/>
+        </w:rPr>
+        <w:t xml:space="preserve"> </w:t>
+      </w:r>
+      <w:r>
+        <w:rPr>
+          <w:sz w:val="28"/>
+          <w:szCs w:val="28"/>
+          <w:lang w:val="ru-RU"/>
+        </w:rPr>
+        <w:t>.</w:t>
+      </w:r>
+      <w:r>
+        <w:rPr>
+          <w:sz w:val="28"/>
+          <w:szCs w:val="28"/>
+          <w:lang w:val="en-US"/>
+        </w:rPr>
+        <w:t>flex</w:t>
+      </w:r>
+      <w:r>
+        <w:rPr>
+          <w:sz w:val="28"/>
+          <w:szCs w:val="28"/>
+          <w:lang w:val="ru-RU"/>
+        </w:rPr>
+        <w:t>-</w:t>
+      </w:r>
+      <w:r>
+        <w:rPr>
+          <w:sz w:val="28"/>
+          <w:szCs w:val="28"/>
+          <w:lang w:val="en-US"/>
+        </w:rPr>
+        <w:t>wrap</w:t>
+      </w:r>
+      <w:r>
+        <w:rPr>
+          <w:sz w:val="28"/>
+          <w:szCs w:val="28"/>
+          <w:lang w:val="ru-RU"/>
+        </w:rPr>
+        <w:t xml:space="preserve"> </w:t>
+      </w:r>
+      <w:r>
+        <w:rPr>
+          <w:sz w:val="28"/>
+          <w:szCs w:val="28"/>
+          <w:lang w:val="ru-RU"/>
+        </w:rPr>
+        <w:t xml:space="preserve">у родительского класса, </w:t>
+      </w:r>
+      <w:r>
+        <w:rPr>
+          <w:b/>
+          <w:sz w:val="28"/>
+          <w:szCs w:val="28"/>
+          <w:lang w:val="ru-RU"/>
+        </w:rPr>
+        <w:t>.</w:t>
+      </w:r>
+      <w:proofErr w:type="spellStart"/>
+      <w:r>
+        <w:rPr>
+          <w:b/>
+          <w:sz w:val="28"/>
+          <w:szCs w:val="28"/>
+          <w:lang w:val="ru-RU"/>
+        </w:rPr>
+        <w:t>main</w:t>
+      </w:r>
+      <w:proofErr w:type="spellEnd"/>
+      <w:r>
+        <w:rPr>
+          <w:b/>
+          <w:sz w:val="28"/>
+          <w:szCs w:val="28"/>
+          <w:lang w:val="ru-RU"/>
+        </w:rPr>
+        <w:t xml:space="preserve"> </w:t>
+      </w:r>
+      <w:r>
+        <w:rPr>
+          <w:sz w:val="28"/>
+          <w:szCs w:val="28"/>
+          <w:lang w:val="ru-RU"/>
+        </w:rPr>
+        <w:t>переносится и становится под</w:t>
+      </w:r>
+      <w:r>
+        <w:rPr>
+          <w:b/>
+          <w:sz w:val="28"/>
+          <w:szCs w:val="28"/>
+          <w:lang w:val="ru-RU"/>
+        </w:rPr>
+        <w:t xml:space="preserve"> </w:t>
+      </w:r>
+      <w:r>
+        <w:rPr>
+          <w:b/>
+          <w:sz w:val="28"/>
+          <w:szCs w:val="28"/>
+          <w:lang w:val="ru-RU"/>
+        </w:rPr>
+        <w:t>.</w:t>
+      </w:r>
+      <w:proofErr w:type="spellStart"/>
+      <w:r>
+        <w:rPr>
+          <w:b/>
+          <w:sz w:val="28"/>
+          <w:szCs w:val="28"/>
+          <w:lang w:val="ru-RU"/>
+        </w:rPr>
+        <w:t>flexible-aside</w:t>
+      </w:r>
+      <w:proofErr w:type="spellEnd"/>
+      <w:r>
+        <w:rPr>
+          <w:b/>
+          <w:sz w:val="28"/>
+          <w:szCs w:val="28"/>
+          <w:lang w:val="ru-RU"/>
+        </w:rPr>
+        <w:t>.</w:t>
+      </w:r>
+    </w:p>
+    <w:p>
+      <w:pPr>
+        <w:rPr>
+          <w:b/>
+          <w:i/>
+          <w:sz w:val="28"/>
+          <w:szCs w:val="28"/>
+          <w:lang w:val="ru-RU"/>
+        </w:rPr>
+      </w:pPr>
+      <w:r>
+        <w:rPr>
+          <w:sz w:val="28"/>
+          <w:szCs w:val="28"/>
+          <w:lang w:val="ru-RU"/>
+        </w:rPr>
+        <w:t xml:space="preserve">Но почему они не остаются по ширине в соответствии со свойством </w:t>
+      </w:r>
+      <w:r>
+        <w:rPr>
+          <w:b/>
+          <w:i/>
+          <w:sz w:val="28"/>
+          <w:szCs w:val="28"/>
+          <w:lang w:val="en-US"/>
+        </w:rPr>
+        <w:t>flex</w:t>
+      </w:r>
+      <w:r>
+        <w:rPr>
+          <w:b/>
+          <w:i/>
+          <w:sz w:val="28"/>
+          <w:szCs w:val="28"/>
+          <w:lang w:val="ru-RU"/>
+        </w:rPr>
+        <w:t>-</w:t>
+      </w:r>
+      <w:r>
+        <w:rPr>
+          <w:b/>
+          <w:i/>
+          <w:sz w:val="28"/>
+          <w:szCs w:val="28"/>
+          <w:lang w:val="en-US"/>
+        </w:rPr>
+        <w:t>basis</w:t>
+      </w:r>
+      <w:r>
+        <w:rPr>
+          <w:b/>
+          <w:i/>
+          <w:sz w:val="28"/>
+          <w:szCs w:val="28"/>
+          <w:lang w:val="ru-RU"/>
+        </w:rPr>
+        <w:t>?</w:t>
+      </w:r>
+    </w:p>
+    <w:p>
+      <w:pPr>
+        <w:rPr>
+          <w:sz w:val="28"/>
+          <w:szCs w:val="28"/>
+          <w:lang w:val="ru-RU"/>
+        </w:rPr>
+      </w:pPr>
+      <w:r>
+        <w:rPr>
+          <w:sz w:val="28"/>
+          <w:szCs w:val="28"/>
+          <w:lang w:val="ru-RU"/>
+        </w:rPr>
+        <w:t>Пот</w:t>
+      </w:r>
+      <w:r>
+        <w:rPr>
+          <w:sz w:val="28"/>
+          <w:szCs w:val="28"/>
+          <w:lang w:val="ru-RU"/>
+        </w:rPr>
+        <w:t xml:space="preserve">ому что </w:t>
+      </w:r>
+      <w:r>
+        <w:rPr>
+          <w:b/>
+          <w:i/>
+          <w:sz w:val="28"/>
+          <w:szCs w:val="28"/>
+          <w:lang w:val="en-US"/>
+        </w:rPr>
+        <w:t>flex</w:t>
+      </w:r>
+      <w:r>
+        <w:rPr>
+          <w:b/>
+          <w:i/>
+          <w:sz w:val="28"/>
+          <w:szCs w:val="28"/>
+          <w:lang w:val="ru-RU"/>
+        </w:rPr>
+        <w:t>-</w:t>
+      </w:r>
+      <w:r>
+        <w:rPr>
+          <w:b/>
+          <w:i/>
+          <w:sz w:val="28"/>
+          <w:szCs w:val="28"/>
+          <w:lang w:val="en-US"/>
+        </w:rPr>
+        <w:t>basis</w:t>
+      </w:r>
+      <w:r>
+        <w:rPr>
+          <w:b/>
+          <w:i/>
+          <w:sz w:val="28"/>
+          <w:szCs w:val="28"/>
+          <w:lang w:val="ru-RU"/>
+        </w:rPr>
+        <w:t xml:space="preserve"> – </w:t>
+      </w:r>
+      <w:r>
+        <w:rPr>
+          <w:sz w:val="28"/>
+          <w:szCs w:val="28"/>
+          <w:lang w:val="ru-RU"/>
+        </w:rPr>
+        <w:t>это</w:t>
+      </w:r>
+      <w:r>
+        <w:rPr>
+          <w:sz w:val="28"/>
+          <w:szCs w:val="28"/>
+          <w:lang w:val="ru-RU"/>
+        </w:rPr>
+        <w:t xml:space="preserve"> не </w:t>
+      </w:r>
+      <w:r>
+        <w:rPr>
+          <w:b/>
+          <w:i/>
+          <w:sz w:val="28"/>
+          <w:szCs w:val="28"/>
+          <w:lang w:val="en-US"/>
+        </w:rPr>
+        <w:t>width</w:t>
+      </w:r>
+      <w:r>
+        <w:rPr>
+          <w:b/>
+          <w:i/>
+          <w:sz w:val="28"/>
+          <w:szCs w:val="28"/>
+          <w:lang w:val="ru-RU"/>
+        </w:rPr>
+        <w:t xml:space="preserve">, </w:t>
+      </w:r>
+      <w:r>
+        <w:rPr>
+          <w:sz w:val="28"/>
+          <w:szCs w:val="28"/>
+          <w:lang w:val="ru-RU"/>
+        </w:rPr>
+        <w:t>т.е.</w:t>
+      </w:r>
+      <w:r>
+        <w:rPr>
+          <w:sz w:val="28"/>
+          <w:szCs w:val="28"/>
+          <w:lang w:val="ru-RU"/>
+        </w:rPr>
+        <w:t xml:space="preserve"> он работает только в контексте внешнего контейнера, определяя относительную ширину блоков  внутри него</w:t>
+      </w:r>
+      <w:r>
+        <w:rPr>
+          <w:sz w:val="28"/>
+          <w:szCs w:val="28"/>
+          <w:lang w:val="ru-RU"/>
+        </w:rPr>
+        <w:t>?</w:t>
+      </w:r>
+    </w:p>
+    <w:p>
+      <w:pPr>
+        <w:shd w:val="clear" w:color="auto" w:fill="F8F8F8"/>
+        <w:tabs>
+          <w:tab w:val="left" w:pos="916"/>
+          <w:tab w:val="left" w:pos="1832"/>
+          <w:tab w:val="left" w:pos="2748"/>
+          <w:tab w:val="left" w:pos="3664"/>
+          <w:tab w:val="left" w:pos="4580"/>
+          <w:tab w:val="left" w:pos="5496"/>
+          <w:tab w:val="left" w:pos="6412"/>
+          <w:tab w:val="left" w:pos="7328"/>
+          <w:tab w:val="left" w:pos="8244"/>
+          <w:tab w:val="left" w:pos="9160"/>
+          <w:tab w:val="left" w:pos="10076"/>
+          <w:tab w:val="left" w:pos="10992"/>
+          <w:tab w:val="left" w:pos="11908"/>
+          <w:tab w:val="left" w:pos="12824"/>
+          <w:tab w:val="left" w:pos="13740"/>
+          <w:tab w:val="left" w:pos="14656"/>
+        </w:tabs>
+        <w:spacing w:after="0" w:line="240" w:lineRule="auto"/>
+        <w:rPr>
+          <w:rFonts w:ascii="Consolas" w:eastAsia="Times New Roman" w:hAnsi="Consolas" w:cs="Courier New"/>
+          <w:color w:val="212529"/>
+          <w:sz w:val="21"/>
+          <w:szCs w:val="21"/>
+          <w:lang w:val="ru-RU"/>
+        </w:rPr>
+      </w:pPr>
+    </w:p>
+    <w:p>
+      <w:pPr>
+        <w:rPr>
+          <w:lang w:val="ru-RU"/>
+        </w:rPr>
+      </w:pPr>
+    </w:p>
+    <w:p>
+      <w:pPr>
+        <w:rPr>
+          <w:lang w:val="ru-RU"/>
+        </w:rPr>
+      </w:pPr>
+    </w:p>
+    <w:p>
+      <w:pPr>
+        <w:rPr>
+          <w:lang w:val="ru-RU"/>
+        </w:rPr>
+      </w:pPr>
+    </w:p>
     <w:sectPr>
       <w:pgSz w:w="11906" w:h="16838"/>
       <w:pgMar w:top="1134" w:right="850" w:bottom="1134" w:left="993" w:header="708" w:footer="708" w:gutter="0"/>
@@ -1679,6 +4034,54 @@
       <w:color w:val="000000" w:themeColor="accent1"/>
       <w:sz w:val="26"/>
       <w:szCs w:val="26"/>
+    </w:rPr>
+  </w:style>
+  <w:style w:type="paragraph" w:styleId="HTML">
+    <w:name w:val="HTML Preformatted"/>
+    <w:basedOn w:val="a"/>
+    <w:link w:val="HTML0"/>
+    <w:uiPriority w:val="99"/>
+    <w:semiHidden/>
+    <w:unhideWhenUsed/>
+    <w:rsid w:val="009043C9"/>
+    <w:pPr>
+      <w:tabs>
+        <w:tab w:val="left" w:pos="916"/>
+        <w:tab w:val="left" w:pos="1832"/>
+        <w:tab w:val="left" w:pos="2748"/>
+        <w:tab w:val="left" w:pos="3664"/>
+        <w:tab w:val="left" w:pos="4580"/>
+        <w:tab w:val="left" w:pos="5496"/>
+        <w:tab w:val="left" w:pos="6412"/>
+        <w:tab w:val="left" w:pos="7328"/>
+        <w:tab w:val="left" w:pos="8244"/>
+        <w:tab w:val="left" w:pos="9160"/>
+        <w:tab w:val="left" w:pos="10076"/>
+        <w:tab w:val="left" w:pos="10992"/>
+        <w:tab w:val="left" w:pos="11908"/>
+        <w:tab w:val="left" w:pos="12824"/>
+        <w:tab w:val="left" w:pos="13740"/>
+        <w:tab w:val="left" w:pos="14656"/>
+      </w:tabs>
+      <w:spacing w:after="0" w:line="240" w:lineRule="auto"/>
+    </w:pPr>
+    <w:rPr>
+      <w:rFonts w:ascii="Courier New" w:eastAsia="Times New Roman" w:hAnsi="Courier New" w:cs="Courier New"/>
+      <w:sz w:val="20"/>
+      <w:szCs w:val="20"/>
+    </w:rPr>
+  </w:style>
+  <w:style w:type="character" w:customStyle="1" w:styleId="HTML0">
+    <w:name w:val="Стандартный HTML Знак"/>
+    <w:basedOn w:val="a0"/>
+    <w:link w:val="HTML"/>
+    <w:uiPriority w:val="99"/>
+    <w:semiHidden/>
+    <w:rsid w:val="009043C9"/>
+    <w:rPr>
+      <w:rFonts w:ascii="Courier New" w:eastAsia="Times New Roman" w:hAnsi="Courier New" w:cs="Courier New"/>
+      <w:sz w:val="20"/>
+      <w:szCs w:val="20"/>
     </w:rPr>
   </w:style>
 </w:styles>

</xml_diff>